<commit_message>
made more changes to the report
</commit_message>
<xml_diff>
--- a/documentation/report.docx
+++ b/documentation/report.docx
@@ -10,6 +10,7 @@
           <w:docPartUnique/>
         </w:docPartObj>
       </w:sdtPr>
+      <w:sdtEndPr/>
       <w:sdtContent>
         <w:p/>
         <w:p>
@@ -108,6 +109,7 @@
                                     <w:dataBinding w:prefixMappings="xmlns:ns0='http://purl.org/dc/elements/1.1/' xmlns:ns1='http://schemas.openxmlformats.org/package/2006/metadata/core-properties' " w:xpath="/ns1:coreProperties[1]/ns0:title[1]" w:storeItemID="{6C3C8BC8-F283-45AE-878A-BAB7291924A1}"/>
                                     <w:text/>
                                   </w:sdtPr>
+                                  <w:sdtEndPr/>
                                   <w:sdtContent>
                                     <w:r>
                                       <w:rPr>
@@ -134,6 +136,7 @@
                                   <w:dataBinding w:prefixMappings="xmlns:ns0='http://purl.org/dc/elements/1.1/' xmlns:ns1='http://schemas.openxmlformats.org/package/2006/metadata/core-properties' " w:xpath="/ns1:coreProperties[1]/ns0:subject[1]" w:storeItemID="{6C3C8BC8-F283-45AE-878A-BAB7291924A1}"/>
                                   <w:text/>
                                 </w:sdtPr>
+                                <w:sdtEndPr/>
                                 <w:sdtContent>
                                   <w:p>
                                     <w:pPr>
@@ -172,6 +175,7 @@
                                   <w:dataBinding w:prefixMappings="xmlns:ns0='http://purl.org/dc/elements/1.1/' xmlns:ns1='http://schemas.openxmlformats.org/package/2006/metadata/core-properties' " w:xpath="/ns1:coreProperties[1]/ns0:creator[1]" w:storeItemID="{6C3C8BC8-F283-45AE-878A-BAB7291924A1}"/>
                                   <w:text/>
                                 </w:sdtPr>
+                                <w:sdtEndPr/>
                                 <w:sdtContent>
                                   <w:p>
                                     <w:pPr>
@@ -248,6 +252,7 @@
                               <w:dataBinding w:prefixMappings="xmlns:ns0='http://purl.org/dc/elements/1.1/' xmlns:ns1='http://schemas.openxmlformats.org/package/2006/metadata/core-properties' " w:xpath="/ns1:coreProperties[1]/ns0:title[1]" w:storeItemID="{6C3C8BC8-F283-45AE-878A-BAB7291924A1}"/>
                               <w:text/>
                             </w:sdtPr>
+                            <w:sdtEndPr/>
                             <w:sdtContent>
                               <w:r>
                                 <w:rPr>
@@ -274,6 +279,7 @@
                             <w:dataBinding w:prefixMappings="xmlns:ns0='http://purl.org/dc/elements/1.1/' xmlns:ns1='http://schemas.openxmlformats.org/package/2006/metadata/core-properties' " w:xpath="/ns1:coreProperties[1]/ns0:subject[1]" w:storeItemID="{6C3C8BC8-F283-45AE-878A-BAB7291924A1}"/>
                             <w:text/>
                           </w:sdtPr>
+                          <w:sdtEndPr/>
                           <w:sdtContent>
                             <w:p>
                               <w:pPr>
@@ -312,6 +318,7 @@
                             <w:dataBinding w:prefixMappings="xmlns:ns0='http://purl.org/dc/elements/1.1/' xmlns:ns1='http://schemas.openxmlformats.org/package/2006/metadata/core-properties' " w:xpath="/ns1:coreProperties[1]/ns0:creator[1]" w:storeItemID="{6C3C8BC8-F283-45AE-878A-BAB7291924A1}"/>
                             <w:text/>
                           </w:sdtPr>
+                          <w:sdtEndPr/>
                           <w:sdtContent>
                             <w:p>
                               <w:pPr>
@@ -430,6 +437,7 @@
                                     <w:calendar w:val="gregorian"/>
                                   </w:date>
                                 </w:sdtPr>
+                                <w:sdtEndPr/>
                                 <w:sdtContent>
                                   <w:p>
                                     <w:pPr>
@@ -497,6 +505,7 @@
                               <w:calendar w:val="gregorian"/>
                             </w:date>
                           </w:sdtPr>
+                          <w:sdtEndPr/>
                           <w:sdtContent>
                             <w:p>
                               <w:pPr>
@@ -2218,6 +2227,2935 @@
     </w:p>
     <w:p/>
     <w:p>
+      <w:pPr>
+        <w:jc w:val="both"/>
+      </w:pPr>
+      <w:r>
+        <w:t>Like the lexer, the parser is also implemented as a class</w:t>
+      </w:r>
+      <w:r>
+        <w:t xml:space="preserve"> which is defined in </w:t>
+      </w:r>
+      <w:proofErr w:type="spellStart"/>
+      <w:r>
+        <w:rPr>
+          <w:b/>
+        </w:rPr>
+        <w:t>Parser.h</w:t>
+      </w:r>
+      <w:proofErr w:type="spellEnd"/>
+      <w:r>
+        <w:t xml:space="preserve"> under the </w:t>
+      </w:r>
+      <w:r>
+        <w:rPr>
+          <w:b/>
+        </w:rPr>
+        <w:t>Parser</w:t>
+      </w:r>
+      <w:r>
+        <w:t xml:space="preserve"> directory under the </w:t>
+      </w:r>
+      <w:r>
+        <w:rPr>
+          <w:b/>
+        </w:rPr>
+        <w:t>lib</w:t>
+      </w:r>
+      <w:r>
+        <w:t xml:space="preserve"> directory.</w:t>
+      </w:r>
+      <w:r>
+        <w:t xml:space="preserve"> When the parser is initiated it initiates a new lexer and stores a reference to it in the </w:t>
+      </w:r>
+      <w:r>
+        <w:rPr>
+          <w:b/>
+        </w:rPr>
+        <w:t>lexer</w:t>
+      </w:r>
+      <w:r>
+        <w:t xml:space="preserve"> property. The parser has a </w:t>
+      </w:r>
+      <w:proofErr w:type="spellStart"/>
+      <w:proofErr w:type="gramStart"/>
+      <w:r>
+        <w:rPr>
+          <w:b/>
+        </w:rPr>
+        <w:t>nextToken</w:t>
+      </w:r>
+      <w:proofErr w:type="spellEnd"/>
+      <w:r>
+        <w:rPr>
+          <w:b/>
+        </w:rPr>
+        <w:t>(</w:t>
+      </w:r>
+      <w:proofErr w:type="gramEnd"/>
+      <w:r>
+        <w:rPr>
+          <w:b/>
+        </w:rPr>
+        <w:t>)</w:t>
+      </w:r>
+      <w:r>
+        <w:t xml:space="preserve"> method that when called</w:t>
+      </w:r>
+      <w:r>
+        <w:t xml:space="preserve">, calls the </w:t>
+      </w:r>
+      <w:proofErr w:type="spellStart"/>
+      <w:r>
+        <w:t>lexer’s</w:t>
+      </w:r>
+      <w:proofErr w:type="spellEnd"/>
+      <w:r>
+        <w:t xml:space="preserve"> </w:t>
+      </w:r>
+      <w:proofErr w:type="spellStart"/>
+      <w:r>
+        <w:rPr>
+          <w:b/>
+        </w:rPr>
+        <w:t>nextToken</w:t>
+      </w:r>
+      <w:proofErr w:type="spellEnd"/>
+      <w:r>
+        <w:rPr>
+          <w:b/>
+        </w:rPr>
+        <w:t>()</w:t>
+      </w:r>
+      <w:r>
+        <w:t xml:space="preserve"> method and returns the token returned by the lexer. A reference to this token is stored in the parser’s </w:t>
+      </w:r>
+      <w:proofErr w:type="spellStart"/>
+      <w:r>
+        <w:rPr>
+          <w:b/>
+        </w:rPr>
+        <w:t>currentToken</w:t>
+      </w:r>
+      <w:proofErr w:type="spellEnd"/>
+      <w:r>
+        <w:t xml:space="preserve"> property. </w:t>
+      </w:r>
+    </w:p>
+    <w:p>
+      <w:pPr>
+        <w:jc w:val="both"/>
+      </w:pPr>
+      <w:r>
+        <w:t xml:space="preserve">The parser stores tokens as </w:t>
+      </w:r>
+      <w:proofErr w:type="spellStart"/>
+      <w:r>
+        <w:rPr>
+          <w:b/>
+        </w:rPr>
+        <w:t>ASTNodes</w:t>
+      </w:r>
+      <w:proofErr w:type="spellEnd"/>
+      <w:r>
+        <w:t xml:space="preserve">. An </w:t>
+      </w:r>
+      <w:r>
+        <w:rPr>
+          <w:b/>
+        </w:rPr>
+        <w:t>ASTNode</w:t>
+      </w:r>
+      <w:r>
+        <w:t xml:space="preserve"> is defined as a class and stored in the file </w:t>
+      </w:r>
+      <w:proofErr w:type="spellStart"/>
+      <w:r>
+        <w:rPr>
+          <w:b/>
+        </w:rPr>
+        <w:t>ASTNode.h</w:t>
+      </w:r>
+      <w:proofErr w:type="spellEnd"/>
+      <w:r>
+        <w:t xml:space="preserve"> located in the </w:t>
+      </w:r>
+      <w:r>
+        <w:rPr>
+          <w:b/>
+        </w:rPr>
+        <w:t>Parser</w:t>
+      </w:r>
+      <w:r>
+        <w:t xml:space="preserve"> directory under the </w:t>
+      </w:r>
+      <w:r>
+        <w:rPr>
+          <w:b/>
+        </w:rPr>
+        <w:t>lib</w:t>
+      </w:r>
+      <w:r>
+        <w:t xml:space="preserve"> directory. </w:t>
+      </w:r>
+      <w:r>
+        <w:t xml:space="preserve">An </w:t>
+      </w:r>
+      <w:r>
+        <w:rPr>
+          <w:b/>
+        </w:rPr>
+        <w:t>ASTNode</w:t>
+      </w:r>
+      <w:r>
+        <w:t xml:space="preserve"> class contains two private properties:</w:t>
+      </w:r>
+    </w:p>
+    <w:p>
+      <w:pPr>
+        <w:pStyle w:val="ListParagraph"/>
+        <w:numPr>
+          <w:ilvl w:val="0"/>
+          <w:numId w:val="2"/>
+        </w:numPr>
+        <w:jc w:val="both"/>
+      </w:pPr>
+      <w:proofErr w:type="spellStart"/>
+      <w:r>
+        <w:rPr>
+          <w:b/>
+        </w:rPr>
+        <w:t>ASTNodes</w:t>
+      </w:r>
+      <w:proofErr w:type="spellEnd"/>
+      <w:r>
+        <w:t xml:space="preserve">: a pointer to a C++ stack that stores </w:t>
+      </w:r>
+      <w:proofErr w:type="spellStart"/>
+      <w:r>
+        <w:t>ASTNodes</w:t>
+      </w:r>
+      <w:proofErr w:type="spellEnd"/>
+      <w:r>
+        <w:t xml:space="preserve"> that are children of the current ASTNode. For example, an ASTNode representing a </w:t>
+      </w:r>
+      <w:r>
+        <w:rPr>
+          <w:b/>
+        </w:rPr>
+        <w:t>SimpleExpression</w:t>
+      </w:r>
+      <w:r>
+        <w:t xml:space="preserve"> contains a </w:t>
+      </w:r>
+      <w:r>
+        <w:rPr>
+          <w:b/>
+        </w:rPr>
+        <w:t>Term</w:t>
+      </w:r>
+      <w:r>
+        <w:t xml:space="preserve">, an </w:t>
+      </w:r>
+      <w:proofErr w:type="spellStart"/>
+      <w:r>
+        <w:rPr>
+          <w:b/>
+        </w:rPr>
+        <w:t>AdditiveOp</w:t>
+      </w:r>
+      <w:proofErr w:type="spellEnd"/>
+      <w:r>
+        <w:t xml:space="preserve">, and a </w:t>
+      </w:r>
+      <w:r>
+        <w:rPr>
+          <w:b/>
+        </w:rPr>
+        <w:t>Term</w:t>
+      </w:r>
+      <w:r>
+        <w:t xml:space="preserve"> as ASTNode children.</w:t>
+      </w:r>
+    </w:p>
+    <w:p>
+      <w:pPr>
+        <w:pStyle w:val="ListParagraph"/>
+        <w:numPr>
+          <w:ilvl w:val="0"/>
+          <w:numId w:val="2"/>
+        </w:numPr>
+        <w:jc w:val="both"/>
+      </w:pPr>
+      <w:r>
+        <w:rPr>
+          <w:b/>
+        </w:rPr>
+        <w:t>token</w:t>
+      </w:r>
+      <w:r>
+        <w:t>:</w:t>
+      </w:r>
+      <w:r>
+        <w:t xml:space="preserve"> a pointer to a token that the ASTNode represents. The token contains a string representing the source code associated with the ASTNode and the token type of the ASTNode. For example, a </w:t>
+      </w:r>
+      <w:r>
+        <w:rPr>
+          <w:b/>
+        </w:rPr>
+        <w:t>SimpleExpression</w:t>
+      </w:r>
+      <w:r>
+        <w:t xml:space="preserve"> contains a token with a string like this: </w:t>
+      </w:r>
+      <w:r>
+        <w:rPr>
+          <w:b/>
+        </w:rPr>
+        <w:t>4 + 2</w:t>
+      </w:r>
+      <w:r>
+        <w:t xml:space="preserve">; and </w:t>
+      </w:r>
+      <w:r>
+        <w:rPr>
+          <w:b/>
+        </w:rPr>
+        <w:t xml:space="preserve">SIMPLE_EXPRESSION </w:t>
+      </w:r>
+      <w:r>
+        <w:t>as the token type.</w:t>
+      </w:r>
+    </w:p>
+    <w:p>
+      <w:pPr>
+        <w:jc w:val="both"/>
+      </w:pPr>
+      <w:r>
+        <w:t xml:space="preserve">An </w:t>
+      </w:r>
+      <w:proofErr w:type="spellStart"/>
+      <w:r>
+        <w:t>ASTNode’s</w:t>
+      </w:r>
+      <w:proofErr w:type="spellEnd"/>
+      <w:r>
+        <w:t xml:space="preserve"> constructor accepts a token as an argument. The methods </w:t>
+      </w:r>
+      <w:proofErr w:type="spellStart"/>
+      <w:proofErr w:type="gramStart"/>
+      <w:r>
+        <w:rPr>
+          <w:b/>
+        </w:rPr>
+        <w:t>getNodes</w:t>
+      </w:r>
+      <w:proofErr w:type="spellEnd"/>
+      <w:r>
+        <w:rPr>
+          <w:b/>
+        </w:rPr>
+        <w:t>(</w:t>
+      </w:r>
+      <w:proofErr w:type="gramEnd"/>
+      <w:r>
+        <w:rPr>
+          <w:b/>
+        </w:rPr>
+        <w:t>)</w:t>
+      </w:r>
+      <w:r>
+        <w:t xml:space="preserve"> and </w:t>
+      </w:r>
+      <w:proofErr w:type="spellStart"/>
+      <w:r>
+        <w:rPr>
+          <w:b/>
+        </w:rPr>
+        <w:t>getToken</w:t>
+      </w:r>
+      <w:proofErr w:type="spellEnd"/>
+      <w:r>
+        <w:rPr>
+          <w:b/>
+        </w:rPr>
+        <w:t>()</w:t>
+      </w:r>
+      <w:r>
+        <w:t xml:space="preserve"> return </w:t>
+      </w:r>
+      <w:r>
+        <w:t xml:space="preserve">pointers to the </w:t>
+      </w:r>
+      <w:proofErr w:type="spellStart"/>
+      <w:r>
+        <w:rPr>
+          <w:b/>
+        </w:rPr>
+        <w:t>ASTNodes</w:t>
+      </w:r>
+      <w:proofErr w:type="spellEnd"/>
+      <w:r>
+        <w:t xml:space="preserve"> stack and to the </w:t>
+      </w:r>
+      <w:r>
+        <w:rPr>
+          <w:b/>
+        </w:rPr>
+        <w:t>token</w:t>
+      </w:r>
+      <w:r>
+        <w:t xml:space="preserve"> respectively.</w:t>
+      </w:r>
+    </w:p>
+    <w:p>
+      <w:pPr>
+        <w:jc w:val="both"/>
+      </w:pPr>
+      <w:r>
+        <w:t xml:space="preserve">The </w:t>
+      </w:r>
+      <w:r>
+        <w:rPr>
+          <w:b/>
+        </w:rPr>
+        <w:t>Parser</w:t>
+      </w:r>
+      <w:r>
+        <w:t xml:space="preserve"> class contains the following properties:</w:t>
+      </w:r>
+    </w:p>
+    <w:p>
+      <w:pPr>
+        <w:pStyle w:val="ListParagraph"/>
+        <w:numPr>
+          <w:ilvl w:val="0"/>
+          <w:numId w:val="3"/>
+        </w:numPr>
+        <w:jc w:val="both"/>
+      </w:pPr>
+      <w:proofErr w:type="spellStart"/>
+      <w:r>
+        <w:rPr>
+          <w:b/>
+        </w:rPr>
+        <w:t>rootNode</w:t>
+      </w:r>
+      <w:proofErr w:type="spellEnd"/>
+      <w:r>
+        <w:t xml:space="preserve">: a pointer to the </w:t>
+      </w:r>
+      <w:r>
+        <w:rPr>
+          <w:b/>
+        </w:rPr>
+        <w:t>ASTNode</w:t>
+      </w:r>
+      <w:r>
+        <w:t xml:space="preserve"> that represents the root of the tree</w:t>
+      </w:r>
+    </w:p>
+    <w:p>
+      <w:pPr>
+        <w:pStyle w:val="ListParagraph"/>
+        <w:numPr>
+          <w:ilvl w:val="0"/>
+          <w:numId w:val="3"/>
+        </w:numPr>
+        <w:jc w:val="both"/>
+      </w:pPr>
+      <w:r>
+        <w:rPr>
+          <w:b/>
+        </w:rPr>
+        <w:t>lexer</w:t>
+      </w:r>
+      <w:r>
+        <w:t>: a pointer to the lexer that the parser will use to get tokens from the provided input source code string</w:t>
+      </w:r>
+    </w:p>
+    <w:p>
+      <w:pPr>
+        <w:pStyle w:val="ListParagraph"/>
+        <w:numPr>
+          <w:ilvl w:val="0"/>
+          <w:numId w:val="3"/>
+        </w:numPr>
+        <w:jc w:val="both"/>
+      </w:pPr>
+      <w:proofErr w:type="spellStart"/>
+      <w:r>
+        <w:rPr>
+          <w:b/>
+        </w:rPr>
+        <w:t>currentToken</w:t>
+      </w:r>
+      <w:proofErr w:type="spellEnd"/>
+      <w:r>
+        <w:t>: a pointer to the last token that was returned by the lexer. The current token is also the token that is currently being processed by the parser</w:t>
+      </w:r>
+    </w:p>
+    <w:p>
+      <w:pPr>
+        <w:jc w:val="both"/>
+      </w:pPr>
+      <w:r>
+        <w:t xml:space="preserve">The parser class contains several public methods that parse the tokens returned by the lexer and returns the appropriate </w:t>
+      </w:r>
+      <w:r>
+        <w:rPr>
+          <w:b/>
+        </w:rPr>
+        <w:t>ASTNode</w:t>
+      </w:r>
+      <w:r>
+        <w:t xml:space="preserve"> for the parsed tokens. There is a method responsible for parsing almost each </w:t>
+      </w:r>
+      <w:r>
+        <w:t xml:space="preserve">production rule defined in the </w:t>
+      </w:r>
+      <w:proofErr w:type="spellStart"/>
+      <w:r>
+        <w:t>MiniLang</w:t>
+      </w:r>
+      <w:proofErr w:type="spellEnd"/>
+      <w:r>
+        <w:t xml:space="preserve"> Assignment Spec EBNF rules.</w:t>
+      </w:r>
+      <w:r>
+        <w:t xml:space="preserve"> Each method returns a pointer to an </w:t>
+      </w:r>
+      <w:r>
+        <w:rPr>
+          <w:b/>
+        </w:rPr>
+        <w:t>ASTNode</w:t>
+      </w:r>
+      <w:r>
+        <w:t xml:space="preserve"> representing a token with the type representing the production rule, the value of the source code associate with the parsed production rule, and the children which represent </w:t>
+      </w:r>
+      <w:proofErr w:type="spellStart"/>
+      <w:r>
+        <w:rPr>
+          <w:b/>
+        </w:rPr>
+        <w:t>ASTNodes</w:t>
+      </w:r>
+      <w:proofErr w:type="spellEnd"/>
+      <w:r>
+        <w:t xml:space="preserve"> that make up the production rule.</w:t>
+      </w:r>
+    </w:p>
+    <w:p>
+      <w:pPr>
+        <w:jc w:val="both"/>
+      </w:pPr>
+    </w:p>
+    <w:p>
+      <w:pPr>
+        <w:jc w:val="center"/>
+      </w:pPr>
+      <w:r>
+        <w:rPr>
+          <w:noProof/>
+        </w:rPr>
+        <w:lastRenderedPageBreak/>
+        <w:drawing>
+          <wp:inline distT="0" distB="0" distL="0" distR="0" wp14:anchorId="263FE198" wp14:editId="25BEFD44">
+            <wp:extent cx="4296375" cy="466790"/>
+            <wp:effectExtent l="0" t="0" r="9525" b="9525"/>
+            <wp:docPr id="1" name="Picture 1"/>
+            <wp:cNvGraphicFramePr>
+              <a:graphicFrameLocks xmlns:a="http://schemas.openxmlformats.org/drawingml/2006/main" noChangeAspect="1"/>
+            </wp:cNvGraphicFramePr>
+            <a:graphic xmlns:a="http://schemas.openxmlformats.org/drawingml/2006/main">
+              <a:graphicData uri="http://schemas.openxmlformats.org/drawingml/2006/picture">
+                <pic:pic xmlns:pic="http://schemas.openxmlformats.org/drawingml/2006/picture">
+                  <pic:nvPicPr>
+                    <pic:cNvPr id="1" name="7F86714.tmp"/>
+                    <pic:cNvPicPr/>
+                  </pic:nvPicPr>
+                  <pic:blipFill>
+                    <a:blip r:embed="rId5">
+                      <a:extLst>
+                        <a:ext uri="{28A0092B-C50C-407E-A947-70E740481C1C}">
+                          <a14:useLocalDpi xmlns:a14="http://schemas.microsoft.com/office/drawing/2010/main" val="0"/>
+                        </a:ext>
+                      </a:extLst>
+                    </a:blip>
+                    <a:stretch>
+                      <a:fillRect/>
+                    </a:stretch>
+                  </pic:blipFill>
+                  <pic:spPr>
+                    <a:xfrm>
+                      <a:off x="0" y="0"/>
+                      <a:ext cx="4296375" cy="466790"/>
+                    </a:xfrm>
+                    <a:prstGeom prst="rect">
+                      <a:avLst/>
+                    </a:prstGeom>
+                  </pic:spPr>
+                </pic:pic>
+              </a:graphicData>
+            </a:graphic>
+          </wp:inline>
+        </w:drawing>
+      </w:r>
+    </w:p>
+    <w:p>
+      <w:pPr>
+        <w:jc w:val="both"/>
+      </w:pPr>
+      <w:r>
+        <w:t xml:space="preserve">For example, the method </w:t>
+      </w:r>
+      <w:proofErr w:type="spellStart"/>
+      <w:proofErr w:type="gramStart"/>
+      <w:r>
+        <w:rPr>
+          <w:b/>
+        </w:rPr>
+        <w:t>ParseSubExpression</w:t>
+      </w:r>
+      <w:proofErr w:type="spellEnd"/>
+      <w:r>
+        <w:rPr>
+          <w:b/>
+        </w:rPr>
+        <w:t>(</w:t>
+      </w:r>
+      <w:proofErr w:type="gramEnd"/>
+      <w:r>
+        <w:rPr>
+          <w:b/>
+        </w:rPr>
+        <w:t>)</w:t>
+      </w:r>
+      <w:r>
+        <w:t xml:space="preserve"> checks if the current token (the last token returned by the lexer) is a left bracket by checking the token type. If it’s not, then the parser calls the </w:t>
+      </w:r>
+      <w:proofErr w:type="gramStart"/>
+      <w:r>
+        <w:rPr>
+          <w:b/>
+        </w:rPr>
+        <w:t>Fail(</w:t>
+      </w:r>
+      <w:proofErr w:type="gramEnd"/>
+      <w:r>
+        <w:rPr>
+          <w:b/>
+        </w:rPr>
+        <w:t>)</w:t>
+      </w:r>
+      <w:r>
+        <w:t xml:space="preserve"> method </w:t>
+      </w:r>
+      <w:r>
+        <w:t xml:space="preserve">with the current token, the token representing the sub expression, and the current node (the node representing the sub expression). The </w:t>
+      </w:r>
+      <w:proofErr w:type="gramStart"/>
+      <w:r>
+        <w:rPr>
+          <w:b/>
+        </w:rPr>
+        <w:t>Fail(</w:t>
+      </w:r>
+      <w:proofErr w:type="gramEnd"/>
+      <w:r>
+        <w:rPr>
+          <w:b/>
+        </w:rPr>
+        <w:t xml:space="preserve">) </w:t>
+      </w:r>
+      <w:r>
+        <w:t xml:space="preserve">method returns an </w:t>
+      </w:r>
+      <w:r>
+        <w:rPr>
+          <w:b/>
+        </w:rPr>
+        <w:t>ASTNode</w:t>
+      </w:r>
+      <w:r>
+        <w:t xml:space="preserve"> with a property, </w:t>
+      </w:r>
+      <w:r>
+        <w:rPr>
+          <w:b/>
+        </w:rPr>
+        <w:t>fail</w:t>
+      </w:r>
+      <w:r>
+        <w:t xml:space="preserve">, set to </w:t>
+      </w:r>
+      <w:r>
+        <w:rPr>
+          <w:b/>
+        </w:rPr>
+        <w:t>true</w:t>
+      </w:r>
+      <w:r>
+        <w:t xml:space="preserve"> to signal that there was an error while parsing the current tokens.</w:t>
+      </w:r>
+    </w:p>
+    <w:p>
+      <w:pPr>
+        <w:jc w:val="both"/>
+      </w:pPr>
+      <w:r>
+        <w:t xml:space="preserve">If the current token is a left bracket, the left bracket token is converted to an </w:t>
+      </w:r>
+      <w:r>
+        <w:rPr>
+          <w:b/>
+        </w:rPr>
+        <w:t>ASTNode</w:t>
+      </w:r>
+      <w:r>
+        <w:t xml:space="preserve"> and is added to the stack of </w:t>
+      </w:r>
+      <w:r>
+        <w:rPr>
+          <w:b/>
+        </w:rPr>
+        <w:t xml:space="preserve">ASTNode </w:t>
+      </w:r>
+      <w:r>
+        <w:t xml:space="preserve">children of the sub expression. We are done with the bracket so we call </w:t>
+      </w:r>
+      <w:proofErr w:type="spellStart"/>
+      <w:proofErr w:type="gramStart"/>
+      <w:r>
+        <w:rPr>
+          <w:b/>
+        </w:rPr>
+        <w:t>NextToken</w:t>
+      </w:r>
+      <w:proofErr w:type="spellEnd"/>
+      <w:r>
+        <w:rPr>
+          <w:b/>
+        </w:rPr>
+        <w:t>(</w:t>
+      </w:r>
+      <w:proofErr w:type="gramEnd"/>
+      <w:r>
+        <w:rPr>
+          <w:b/>
+        </w:rPr>
+        <w:t>)</w:t>
+      </w:r>
+      <w:r>
+        <w:t xml:space="preserve"> method and update the </w:t>
+      </w:r>
+      <w:proofErr w:type="spellStart"/>
+      <w:r>
+        <w:rPr>
+          <w:b/>
+        </w:rPr>
+        <w:t>currentToken</w:t>
+      </w:r>
+      <w:proofErr w:type="spellEnd"/>
+      <w:r>
+        <w:t xml:space="preserve">. We now need to check if the next tokens return an expression so we call the parser’s </w:t>
+      </w:r>
+      <w:proofErr w:type="spellStart"/>
+      <w:proofErr w:type="gramStart"/>
+      <w:r>
+        <w:rPr>
+          <w:b/>
+        </w:rPr>
+        <w:t>ParseExpression</w:t>
+      </w:r>
+      <w:proofErr w:type="spellEnd"/>
+      <w:r>
+        <w:rPr>
+          <w:b/>
+        </w:rPr>
+        <w:t>(</w:t>
+      </w:r>
+      <w:proofErr w:type="gramEnd"/>
+      <w:r>
+        <w:rPr>
+          <w:b/>
+        </w:rPr>
+        <w:t>)</w:t>
+      </w:r>
+      <w:r>
+        <w:t xml:space="preserve"> method. Like all other methods, </w:t>
+      </w:r>
+      <w:proofErr w:type="spellStart"/>
+      <w:proofErr w:type="gramStart"/>
+      <w:r>
+        <w:rPr>
+          <w:b/>
+        </w:rPr>
+        <w:t>ParseExpression</w:t>
+      </w:r>
+      <w:proofErr w:type="spellEnd"/>
+      <w:r>
+        <w:rPr>
+          <w:b/>
+        </w:rPr>
+        <w:t>(</w:t>
+      </w:r>
+      <w:proofErr w:type="gramEnd"/>
+      <w:r>
+        <w:rPr>
+          <w:b/>
+        </w:rPr>
+        <w:t>)</w:t>
+      </w:r>
+      <w:r>
+        <w:t xml:space="preserve"> returns an </w:t>
+      </w:r>
+      <w:r>
+        <w:rPr>
+          <w:b/>
+        </w:rPr>
+        <w:t>ASTNode</w:t>
+      </w:r>
+      <w:r>
+        <w:t xml:space="preserve">. We check if the method returned a failed node by checking the </w:t>
+      </w:r>
+      <w:r>
+        <w:rPr>
+          <w:b/>
+        </w:rPr>
+        <w:t>fail</w:t>
+      </w:r>
+      <w:r>
+        <w:t xml:space="preserve"> property of the returned node. If it’s true, then we return a failed node. If it’s false then we add the </w:t>
+      </w:r>
+      <w:r>
+        <w:rPr>
+          <w:b/>
+        </w:rPr>
+        <w:t>ASTNode</w:t>
+      </w:r>
+      <w:r>
+        <w:t xml:space="preserve"> returned by </w:t>
+      </w:r>
+      <w:proofErr w:type="spellStart"/>
+      <w:proofErr w:type="gramStart"/>
+      <w:r>
+        <w:rPr>
+          <w:b/>
+        </w:rPr>
+        <w:t>ParseExpression</w:t>
+      </w:r>
+      <w:proofErr w:type="spellEnd"/>
+      <w:r>
+        <w:rPr>
+          <w:b/>
+        </w:rPr>
+        <w:t>(</w:t>
+      </w:r>
+      <w:proofErr w:type="gramEnd"/>
+      <w:r>
+        <w:rPr>
+          <w:b/>
+        </w:rPr>
+        <w:t>)</w:t>
+      </w:r>
+      <w:r>
+        <w:t xml:space="preserve"> to the stack of </w:t>
+      </w:r>
+      <w:r>
+        <w:rPr>
+          <w:b/>
+        </w:rPr>
+        <w:t>ASTNode</w:t>
+      </w:r>
+      <w:r>
+        <w:t xml:space="preserve"> children of sub expression. We then check if the </w:t>
+      </w:r>
+      <w:proofErr w:type="spellStart"/>
+      <w:r>
+        <w:rPr>
+          <w:b/>
+        </w:rPr>
+        <w:t>currentToken</w:t>
+      </w:r>
+      <w:proofErr w:type="spellEnd"/>
+      <w:r>
+        <w:t xml:space="preserve"> is a right bracket. If it is, we convert it to an </w:t>
+      </w:r>
+      <w:r>
+        <w:rPr>
+          <w:b/>
+        </w:rPr>
+        <w:t>ASTNode</w:t>
+      </w:r>
+      <w:r>
+        <w:t xml:space="preserve"> and add it to the stack of children and return the </w:t>
+      </w:r>
+      <w:r>
+        <w:rPr>
+          <w:b/>
+        </w:rPr>
+        <w:t>ASTNode</w:t>
+      </w:r>
+      <w:r>
+        <w:t xml:space="preserve"> representing the sub expression. If the </w:t>
+      </w:r>
+      <w:proofErr w:type="spellStart"/>
+      <w:r>
+        <w:rPr>
+          <w:b/>
+        </w:rPr>
+        <w:t>currentToken</w:t>
+      </w:r>
+      <w:proofErr w:type="spellEnd"/>
+      <w:r>
+        <w:t xml:space="preserve"> is not a right bracket we return a failed </w:t>
+      </w:r>
+      <w:r>
+        <w:rPr>
+          <w:b/>
+        </w:rPr>
+        <w:t>ASTNode</w:t>
+      </w:r>
+      <w:r>
+        <w:t>.</w:t>
+      </w:r>
+    </w:p>
+    <w:p>
+      <w:pPr>
+        <w:jc w:val="both"/>
+      </w:pPr>
+      <w:r>
+        <w:t xml:space="preserve">All the other methods work in a similar fashion. </w:t>
+      </w:r>
+      <w:r>
+        <w:t>Like the lexer, the parser’s constructor can accept a file path to a file containing the source code or a string of source code.</w:t>
+      </w:r>
+    </w:p>
+    <w:p>
+      <w:r>
+        <w:br w:type="page"/>
+      </w:r>
+    </w:p>
+    <w:p>
+      <w:pPr>
+        <w:jc w:val="both"/>
+      </w:pPr>
+    </w:p>
+    <w:p>
+      <w:r>
+        <w:br w:type="page"/>
+      </w:r>
+    </w:p>
+    <w:p>
+      <w:pPr>
+        <w:pStyle w:val="Title"/>
+      </w:pPr>
+      <w:r>
+        <w:lastRenderedPageBreak/>
+        <w:t>Task 4 – Semantic Analysis Pass</w:t>
+      </w:r>
+    </w:p>
+    <w:p/>
+    <w:p>
+      <w:pPr>
+        <w:jc w:val="both"/>
+      </w:pPr>
+      <w:r>
+        <w:t xml:space="preserve">Like the lexer and parser, </w:t>
+      </w:r>
+      <w:r>
+        <w:t xml:space="preserve">the semantic analyzer is also defined as a class which is defined in </w:t>
+      </w:r>
+      <w:proofErr w:type="spellStart"/>
+      <w:r>
+        <w:rPr>
+          <w:b/>
+        </w:rPr>
+        <w:t>SemanticAnalyzer.h</w:t>
+      </w:r>
+      <w:proofErr w:type="spellEnd"/>
+      <w:r>
+        <w:t xml:space="preserve"> under the directory </w:t>
+      </w:r>
+      <w:proofErr w:type="spellStart"/>
+      <w:r>
+        <w:rPr>
+          <w:b/>
+        </w:rPr>
+        <w:t>SemanticAnalyzer</w:t>
+      </w:r>
+      <w:proofErr w:type="spellEnd"/>
+      <w:r>
+        <w:t xml:space="preserve"> in </w:t>
+      </w:r>
+      <w:r>
+        <w:rPr>
+          <w:b/>
+        </w:rPr>
+        <w:t>lib</w:t>
+      </w:r>
+      <w:r>
+        <w:t xml:space="preserve">. One of the properties of the </w:t>
+      </w:r>
+      <w:proofErr w:type="spellStart"/>
+      <w:r>
+        <w:rPr>
+          <w:b/>
+        </w:rPr>
+        <w:t>SemanticAnalyzer</w:t>
+      </w:r>
+      <w:proofErr w:type="spellEnd"/>
+      <w:r>
+        <w:t xml:space="preserve"> class is </w:t>
+      </w:r>
+      <w:proofErr w:type="spellStart"/>
+      <w:r>
+        <w:rPr>
+          <w:b/>
+        </w:rPr>
+        <w:t>st</w:t>
+      </w:r>
+      <w:proofErr w:type="spellEnd"/>
+      <w:r>
+        <w:t xml:space="preserve"> that points to an instance of a </w:t>
+      </w:r>
+      <w:proofErr w:type="spellStart"/>
+      <w:r>
+        <w:rPr>
+          <w:b/>
+        </w:rPr>
+        <w:t>SymbolTable</w:t>
+      </w:r>
+      <w:proofErr w:type="spellEnd"/>
+      <w:r>
+        <w:t xml:space="preserve">. The </w:t>
+      </w:r>
+      <w:proofErr w:type="spellStart"/>
+      <w:r>
+        <w:t>Symbol</w:t>
+      </w:r>
+      <w:r>
+        <w:t>Table</w:t>
+      </w:r>
+      <w:proofErr w:type="spellEnd"/>
+      <w:r>
+        <w:t xml:space="preserve"> is also defined as a class in </w:t>
+      </w:r>
+      <w:proofErr w:type="spellStart"/>
+      <w:r>
+        <w:rPr>
+          <w:b/>
+        </w:rPr>
+        <w:t>SymbolTable.h</w:t>
+      </w:r>
+      <w:proofErr w:type="spellEnd"/>
+      <w:r>
+        <w:t xml:space="preserve"> located in the </w:t>
+      </w:r>
+      <w:proofErr w:type="spellStart"/>
+      <w:r>
+        <w:rPr>
+          <w:b/>
+        </w:rPr>
+        <w:t>SemanticAnalyzer</w:t>
+      </w:r>
+      <w:proofErr w:type="spellEnd"/>
+      <w:r>
+        <w:t xml:space="preserve"> directory under the </w:t>
+      </w:r>
+      <w:r>
+        <w:rPr>
+          <w:b/>
+        </w:rPr>
+        <w:t>lib</w:t>
+      </w:r>
+      <w:r>
+        <w:t xml:space="preserve"> directory. </w:t>
+      </w:r>
+    </w:p>
+    <w:p>
+      <w:pPr>
+        <w:jc w:val="both"/>
+      </w:pPr>
+      <w:r>
+        <w:t xml:space="preserve">The </w:t>
+      </w:r>
+      <w:proofErr w:type="spellStart"/>
+      <w:r>
+        <w:rPr>
+          <w:b/>
+        </w:rPr>
+        <w:t>SymbolTable</w:t>
+      </w:r>
+      <w:proofErr w:type="spellEnd"/>
+      <w:r>
+        <w:t xml:space="preserve"> class contains a property called </w:t>
+      </w:r>
+      <w:r>
+        <w:rPr>
+          <w:b/>
+        </w:rPr>
+        <w:t>scopes</w:t>
+      </w:r>
+      <w:r>
+        <w:t xml:space="preserve"> that stores a pointer to a C++ stack of maps of identifier strings mapped to their respective token type. Each map represents a scope</w:t>
+      </w:r>
+      <w:r>
+        <w:t>. For example, the following code:</w:t>
+      </w:r>
+    </w:p>
+    <w:p>
+      <w:pPr>
+        <w:jc w:val="center"/>
+      </w:pPr>
+      <w:r>
+        <w:rPr>
+          <w:noProof/>
+        </w:rPr>
+        <w:drawing>
+          <wp:inline distT="0" distB="0" distL="0" distR="0" wp14:anchorId="350C45E2" wp14:editId="19A78595">
+            <wp:extent cx="3505689" cy="362001"/>
+            <wp:effectExtent l="0" t="0" r="0" b="0"/>
+            <wp:docPr id="2" name="Picture 2"/>
+            <wp:cNvGraphicFramePr>
+              <a:graphicFrameLocks xmlns:a="http://schemas.openxmlformats.org/drawingml/2006/main" noChangeAspect="1"/>
+            </wp:cNvGraphicFramePr>
+            <a:graphic xmlns:a="http://schemas.openxmlformats.org/drawingml/2006/main">
+              <a:graphicData uri="http://schemas.openxmlformats.org/drawingml/2006/picture">
+                <pic:pic xmlns:pic="http://schemas.openxmlformats.org/drawingml/2006/picture">
+                  <pic:nvPicPr>
+                    <pic:cNvPr id="2" name="7F8BDD.tmp"/>
+                    <pic:cNvPicPr/>
+                  </pic:nvPicPr>
+                  <pic:blipFill>
+                    <a:blip r:embed="rId6">
+                      <a:extLst>
+                        <a:ext uri="{28A0092B-C50C-407E-A947-70E740481C1C}">
+                          <a14:useLocalDpi xmlns:a14="http://schemas.microsoft.com/office/drawing/2010/main" val="0"/>
+                        </a:ext>
+                      </a:extLst>
+                    </a:blip>
+                    <a:stretch>
+                      <a:fillRect/>
+                    </a:stretch>
+                  </pic:blipFill>
+                  <pic:spPr>
+                    <a:xfrm>
+                      <a:off x="0" y="0"/>
+                      <a:ext cx="3505689" cy="362001"/>
+                    </a:xfrm>
+                    <a:prstGeom prst="rect">
+                      <a:avLst/>
+                    </a:prstGeom>
+                  </pic:spPr>
+                </pic:pic>
+              </a:graphicData>
+            </a:graphic>
+          </wp:inline>
+        </w:drawing>
+      </w:r>
+    </w:p>
+    <w:p>
+      <w:pPr>
+        <w:jc w:val="both"/>
+      </w:pPr>
+      <w:r>
+        <w:t xml:space="preserve">adds a new key: “x”; to the current scope with token type </w:t>
+      </w:r>
+      <w:r>
+        <w:rPr>
+          <w:b/>
+        </w:rPr>
+        <w:t>real</w:t>
+      </w:r>
+      <w:r>
+        <w:t xml:space="preserve">. </w:t>
+      </w:r>
+    </w:p>
+    <w:p>
+      <w:pPr>
+        <w:jc w:val="both"/>
+      </w:pPr>
+      <w:r>
+        <w:t xml:space="preserve">The </w:t>
+      </w:r>
+      <w:proofErr w:type="spellStart"/>
+      <w:r>
+        <w:rPr>
+          <w:b/>
+        </w:rPr>
+        <w:t>SymbolTable</w:t>
+      </w:r>
+      <w:proofErr w:type="spellEnd"/>
+      <w:r>
+        <w:rPr>
+          <w:b/>
+        </w:rPr>
+        <w:t xml:space="preserve"> </w:t>
+      </w:r>
+      <w:r>
+        <w:t>contains the following methods:</w:t>
+      </w:r>
+    </w:p>
+    <w:p>
+      <w:pPr>
+        <w:pStyle w:val="ListParagraph"/>
+        <w:numPr>
+          <w:ilvl w:val="0"/>
+          <w:numId w:val="4"/>
+        </w:numPr>
+        <w:jc w:val="both"/>
+      </w:pPr>
+      <w:proofErr w:type="gramStart"/>
+      <w:r>
+        <w:rPr>
+          <w:b/>
+        </w:rPr>
+        <w:t>push(</w:t>
+      </w:r>
+      <w:proofErr w:type="gramEnd"/>
+      <w:r>
+        <w:rPr>
+          <w:b/>
+        </w:rPr>
+        <w:t>)</w:t>
+      </w:r>
+      <w:r>
+        <w:t>: pushes a new map (scope) on the stack</w:t>
+      </w:r>
+    </w:p>
+    <w:p>
+      <w:pPr>
+        <w:pStyle w:val="ListParagraph"/>
+        <w:numPr>
+          <w:ilvl w:val="0"/>
+          <w:numId w:val="4"/>
+        </w:numPr>
+        <w:jc w:val="both"/>
+      </w:pPr>
+      <w:proofErr w:type="gramStart"/>
+      <w:r>
+        <w:rPr>
+          <w:b/>
+        </w:rPr>
+        <w:t>insert(</w:t>
+      </w:r>
+      <w:proofErr w:type="gramEnd"/>
+      <w:r>
+        <w:rPr>
+          <w:b/>
+        </w:rPr>
+        <w:t>)</w:t>
+      </w:r>
+      <w:r>
+        <w:t>: inserts a new entry in the current scope map. The method accepts an identifier token and its token type. It gets the identifier value from the identifier token.</w:t>
+      </w:r>
+    </w:p>
+    <w:p>
+      <w:pPr>
+        <w:pStyle w:val="ListParagraph"/>
+        <w:numPr>
+          <w:ilvl w:val="0"/>
+          <w:numId w:val="4"/>
+        </w:numPr>
+        <w:jc w:val="both"/>
+      </w:pPr>
+      <w:proofErr w:type="gramStart"/>
+      <w:r>
+        <w:rPr>
+          <w:b/>
+        </w:rPr>
+        <w:t>u</w:t>
+      </w:r>
+      <w:r>
+        <w:rPr>
+          <w:b/>
+        </w:rPr>
+        <w:t>pdate</w:t>
+      </w:r>
+      <w:r>
+        <w:rPr>
+          <w:b/>
+        </w:rPr>
+        <w:t>(</w:t>
+      </w:r>
+      <w:proofErr w:type="gramEnd"/>
+      <w:r>
+        <w:rPr>
+          <w:b/>
+        </w:rPr>
+        <w:t>)</w:t>
+      </w:r>
+      <w:r>
+        <w:t xml:space="preserve">: acts like </w:t>
+      </w:r>
+      <w:r>
+        <w:rPr>
+          <w:b/>
+        </w:rPr>
+        <w:t>insert</w:t>
+      </w:r>
+      <w:r>
+        <w:t xml:space="preserve"> but instead it updates an already existing key with a new value</w:t>
+      </w:r>
+    </w:p>
+    <w:p>
+      <w:pPr>
+        <w:pStyle w:val="ListParagraph"/>
+        <w:numPr>
+          <w:ilvl w:val="0"/>
+          <w:numId w:val="4"/>
+        </w:numPr>
+        <w:jc w:val="both"/>
+      </w:pPr>
+      <w:proofErr w:type="gramStart"/>
+      <w:r>
+        <w:rPr>
+          <w:b/>
+        </w:rPr>
+        <w:t>lookup(</w:t>
+      </w:r>
+      <w:proofErr w:type="gramEnd"/>
+      <w:r>
+        <w:rPr>
+          <w:b/>
+        </w:rPr>
+        <w:t>)</w:t>
+      </w:r>
+      <w:r>
+        <w:t xml:space="preserve">: takes an identifier as an argument and returns its token type. The </w:t>
+      </w:r>
+      <w:r>
+        <w:rPr>
+          <w:b/>
+        </w:rPr>
+        <w:t>lookup</w:t>
+      </w:r>
+      <w:r>
+        <w:t xml:space="preserve"> method keeps checking each scope in the </w:t>
+      </w:r>
+      <w:r>
+        <w:rPr>
+          <w:b/>
+        </w:rPr>
+        <w:t>scopes</w:t>
+      </w:r>
+      <w:r>
+        <w:t xml:space="preserve"> stack until it finds the identifier. If the identifier is not found, it returns a token type </w:t>
+      </w:r>
+      <w:r>
+        <w:rPr>
+          <w:b/>
+        </w:rPr>
+        <w:t>INVALID</w:t>
+      </w:r>
+      <w:r>
+        <w:t>.</w:t>
+      </w:r>
+    </w:p>
+    <w:p>
+      <w:pPr>
+        <w:pStyle w:val="ListParagraph"/>
+        <w:numPr>
+          <w:ilvl w:val="0"/>
+          <w:numId w:val="4"/>
+        </w:numPr>
+        <w:jc w:val="both"/>
+      </w:pPr>
+      <w:proofErr w:type="gramStart"/>
+      <w:r>
+        <w:rPr>
+          <w:b/>
+        </w:rPr>
+        <w:t>pop(</w:t>
+      </w:r>
+      <w:proofErr w:type="gramEnd"/>
+      <w:r>
+        <w:rPr>
+          <w:b/>
+        </w:rPr>
+        <w:t>)</w:t>
+      </w:r>
+      <w:r>
+        <w:t>:</w:t>
+      </w:r>
+      <w:r>
+        <w:t xml:space="preserve"> pops a scope from the scopes stack</w:t>
+      </w:r>
+    </w:p>
+    <w:p>
+      <w:pPr>
+        <w:pStyle w:val="ListParagraph"/>
+        <w:numPr>
+          <w:ilvl w:val="0"/>
+          <w:numId w:val="4"/>
+        </w:numPr>
+        <w:jc w:val="both"/>
+      </w:pPr>
+      <w:proofErr w:type="spellStart"/>
+      <w:proofErr w:type="gramStart"/>
+      <w:r>
+        <w:rPr>
+          <w:b/>
+        </w:rPr>
+        <w:t>currentStack</w:t>
+      </w:r>
+      <w:proofErr w:type="spellEnd"/>
+      <w:r>
+        <w:rPr>
+          <w:b/>
+        </w:rPr>
+        <w:t>(</w:t>
+      </w:r>
+      <w:proofErr w:type="gramEnd"/>
+      <w:r>
+        <w:rPr>
+          <w:b/>
+        </w:rPr>
+        <w:t>)</w:t>
+      </w:r>
+      <w:r>
+        <w:t xml:space="preserve">: returns a pointer to the top scope in the </w:t>
+      </w:r>
+      <w:r>
+        <w:rPr>
+          <w:b/>
+        </w:rPr>
+        <w:t>scopes</w:t>
+      </w:r>
+      <w:r>
+        <w:rPr>
+          <w:b/>
+        </w:rPr>
+        <w:t xml:space="preserve"> </w:t>
+      </w:r>
+      <w:r>
+        <w:t>stack</w:t>
+      </w:r>
+    </w:p>
+    <w:p>
+      <w:pPr>
+        <w:jc w:val="both"/>
+      </w:pPr>
+      <w:r>
+        <w:t xml:space="preserve">Through type inference, the Semantic Analyzer can determine the type of an expression and check whether a variable declaration for example is valid. The Semantic Analyzer class contains methods like </w:t>
+      </w:r>
+      <w:proofErr w:type="spellStart"/>
+      <w:proofErr w:type="gramStart"/>
+      <w:r>
+        <w:rPr>
+          <w:b/>
+        </w:rPr>
+        <w:t>AnalyzeExpression</w:t>
+      </w:r>
+      <w:proofErr w:type="spellEnd"/>
+      <w:r>
+        <w:rPr>
+          <w:b/>
+        </w:rPr>
+        <w:t>(</w:t>
+      </w:r>
+      <w:proofErr w:type="gramEnd"/>
+      <w:r>
+        <w:rPr>
+          <w:b/>
+        </w:rPr>
+        <w:t>)</w:t>
+      </w:r>
+      <w:r>
+        <w:t xml:space="preserve"> or </w:t>
+      </w:r>
+      <w:proofErr w:type="spellStart"/>
+      <w:r>
+        <w:rPr>
+          <w:b/>
+        </w:rPr>
+        <w:t>AnalyzeFactor</w:t>
+      </w:r>
+      <w:proofErr w:type="spellEnd"/>
+      <w:r>
+        <w:rPr>
+          <w:b/>
+        </w:rPr>
+        <w:t>()</w:t>
+      </w:r>
+      <w:r>
+        <w:t xml:space="preserve"> that accepts an </w:t>
+      </w:r>
+      <w:r>
+        <w:rPr>
+          <w:b/>
+        </w:rPr>
+        <w:t>ASTNode</w:t>
+      </w:r>
+      <w:r>
+        <w:t xml:space="preserve"> and return the type of an expression or a factor as a </w:t>
+      </w:r>
+      <w:proofErr w:type="spellStart"/>
+      <w:r>
+        <w:rPr>
+          <w:b/>
+        </w:rPr>
+        <w:t>TokenType</w:t>
+      </w:r>
+      <w:proofErr w:type="spellEnd"/>
+      <w:r>
+        <w:t xml:space="preserve">. For example, </w:t>
+      </w:r>
+      <w:proofErr w:type="spellStart"/>
+      <w:proofErr w:type="gramStart"/>
+      <w:r>
+        <w:rPr>
+          <w:b/>
+        </w:rPr>
+        <w:t>AnalyzeExpression</w:t>
+      </w:r>
+      <w:proofErr w:type="spellEnd"/>
+      <w:r>
+        <w:rPr>
+          <w:b/>
+        </w:rPr>
+        <w:t>(</w:t>
+      </w:r>
+      <w:proofErr w:type="gramEnd"/>
+      <w:r>
+        <w:rPr>
+          <w:b/>
+        </w:rPr>
+        <w:t>)</w:t>
+      </w:r>
+      <w:r>
+        <w:t xml:space="preserve"> takes a pointer an </w:t>
+      </w:r>
+      <w:r>
+        <w:rPr>
+          <w:b/>
+        </w:rPr>
+        <w:t>ASTNode</w:t>
+      </w:r>
+      <w:r>
+        <w:t xml:space="preserve"> representing an expression and returns the type (</w:t>
+      </w:r>
+      <w:r>
+        <w:rPr>
+          <w:b/>
+        </w:rPr>
+        <w:t xml:space="preserve">real, string, int </w:t>
+      </w:r>
+      <w:r>
+        <w:t>or</w:t>
+      </w:r>
+      <w:r>
+        <w:rPr>
+          <w:b/>
+        </w:rPr>
+        <w:t xml:space="preserve"> bool</w:t>
+      </w:r>
+      <w:r>
+        <w:t xml:space="preserve">) of that expression. </w:t>
+      </w:r>
+    </w:p>
+    <w:p>
+      <w:pPr>
+        <w:jc w:val="both"/>
+      </w:pPr>
+      <w:r>
+        <w:t xml:space="preserve">The </w:t>
+      </w:r>
+      <w:proofErr w:type="spellStart"/>
+      <w:r>
+        <w:rPr>
+          <w:b/>
+        </w:rPr>
+        <w:t>SemanticAnalyzer</w:t>
+      </w:r>
+      <w:proofErr w:type="spellEnd"/>
+      <w:r>
+        <w:t xml:space="preserve"> class also contains methods like </w:t>
+      </w:r>
+      <w:proofErr w:type="spellStart"/>
+      <w:proofErr w:type="gramStart"/>
+      <w:r>
+        <w:rPr>
+          <w:b/>
+        </w:rPr>
+        <w:t>checkVariableDecl</w:t>
+      </w:r>
+      <w:proofErr w:type="spellEnd"/>
+      <w:r>
+        <w:rPr>
+          <w:b/>
+        </w:rPr>
+        <w:t>(</w:t>
+      </w:r>
+      <w:proofErr w:type="gramEnd"/>
+      <w:r>
+        <w:rPr>
+          <w:b/>
+        </w:rPr>
+        <w:t>)</w:t>
+      </w:r>
+      <w:r>
+        <w:t xml:space="preserve"> that take an </w:t>
+      </w:r>
+      <w:r>
+        <w:rPr>
+          <w:b/>
+        </w:rPr>
+        <w:t>ASTNode</w:t>
+      </w:r>
+      <w:r>
+        <w:t xml:space="preserve"> representing a variable declaration and checks whether the type of the expression and the type declared for the variable declaration match.</w:t>
+      </w:r>
+      <w:r>
+        <w:t xml:space="preserve"> If they match it returns </w:t>
+      </w:r>
+      <w:r>
+        <w:rPr>
+          <w:b/>
+        </w:rPr>
+        <w:t>true</w:t>
+      </w:r>
+      <w:r>
+        <w:t xml:space="preserve">, else it returns </w:t>
+      </w:r>
+      <w:r>
+        <w:rPr>
+          <w:b/>
+        </w:rPr>
+        <w:t>false</w:t>
+      </w:r>
+      <w:r>
+        <w:t xml:space="preserve">. </w:t>
+      </w:r>
+    </w:p>
+    <w:p>
+      <w:pPr>
+        <w:jc w:val="both"/>
+      </w:pPr>
+      <w:r>
+        <w:t xml:space="preserve">The method </w:t>
+      </w:r>
+      <w:proofErr w:type="spellStart"/>
+      <w:proofErr w:type="gramStart"/>
+      <w:r>
+        <w:rPr>
+          <w:b/>
+        </w:rPr>
+        <w:t>GetType</w:t>
+      </w:r>
+      <w:proofErr w:type="spellEnd"/>
+      <w:r>
+        <w:rPr>
+          <w:b/>
+        </w:rPr>
+        <w:t>(</w:t>
+      </w:r>
+      <w:proofErr w:type="gramEnd"/>
+      <w:r>
+        <w:rPr>
+          <w:b/>
+        </w:rPr>
+        <w:t>)</w:t>
+      </w:r>
+      <w:r>
+        <w:t xml:space="preserve"> </w:t>
+      </w:r>
+      <w:r>
+        <w:t>accepts a string and returns its token type. For example</w:t>
+      </w:r>
+      <w:r>
+        <w:t>,</w:t>
+      </w:r>
+      <w:r>
+        <w:t xml:space="preserve"> if called with the string “</w:t>
+      </w:r>
+      <w:r>
+        <w:rPr>
+          <w:b/>
+        </w:rPr>
+        <w:t>real</w:t>
+      </w:r>
+      <w:r>
+        <w:t xml:space="preserve">”, the method returns </w:t>
+      </w:r>
+      <w:r>
+        <w:rPr>
+          <w:b/>
+        </w:rPr>
+        <w:t>REAL</w:t>
+      </w:r>
+      <w:r>
+        <w:t xml:space="preserve">. </w:t>
+      </w:r>
+    </w:p>
+    <w:p>
+      <w:pPr>
+        <w:jc w:val="center"/>
+      </w:pPr>
+      <w:r>
+        <w:rPr>
+          <w:noProof/>
+        </w:rPr>
+        <w:lastRenderedPageBreak/>
+        <w:drawing>
+          <wp:inline distT="0" distB="0" distL="0" distR="0" wp14:anchorId="084988B3" wp14:editId="080DFFAA">
+            <wp:extent cx="3505689" cy="362001"/>
+            <wp:effectExtent l="0" t="0" r="0" b="0"/>
+            <wp:docPr id="3" name="Picture 3"/>
+            <wp:cNvGraphicFramePr>
+              <a:graphicFrameLocks xmlns:a="http://schemas.openxmlformats.org/drawingml/2006/main" noChangeAspect="1"/>
+            </wp:cNvGraphicFramePr>
+            <a:graphic xmlns:a="http://schemas.openxmlformats.org/drawingml/2006/main">
+              <a:graphicData uri="http://schemas.openxmlformats.org/drawingml/2006/picture">
+                <pic:pic xmlns:pic="http://schemas.openxmlformats.org/drawingml/2006/picture">
+                  <pic:nvPicPr>
+                    <pic:cNvPr id="2" name="7F8BDD.tmp"/>
+                    <pic:cNvPicPr/>
+                  </pic:nvPicPr>
+                  <pic:blipFill>
+                    <a:blip r:embed="rId6">
+                      <a:extLst>
+                        <a:ext uri="{28A0092B-C50C-407E-A947-70E740481C1C}">
+                          <a14:useLocalDpi xmlns:a14="http://schemas.microsoft.com/office/drawing/2010/main" val="0"/>
+                        </a:ext>
+                      </a:extLst>
+                    </a:blip>
+                    <a:stretch>
+                      <a:fillRect/>
+                    </a:stretch>
+                  </pic:blipFill>
+                  <pic:spPr>
+                    <a:xfrm>
+                      <a:off x="0" y="0"/>
+                      <a:ext cx="3505689" cy="362001"/>
+                    </a:xfrm>
+                    <a:prstGeom prst="rect">
+                      <a:avLst/>
+                    </a:prstGeom>
+                  </pic:spPr>
+                </pic:pic>
+              </a:graphicData>
+            </a:graphic>
+          </wp:inline>
+        </w:drawing>
+      </w:r>
+    </w:p>
+    <w:p>
+      <w:pPr>
+        <w:jc w:val="both"/>
+      </w:pPr>
+      <w:r>
+        <w:t xml:space="preserve">Using the above example, we call the </w:t>
+      </w:r>
+      <w:proofErr w:type="spellStart"/>
+      <w:proofErr w:type="gramStart"/>
+      <w:r>
+        <w:rPr>
+          <w:b/>
+        </w:rPr>
+        <w:t>checkVariableDecl</w:t>
+      </w:r>
+      <w:proofErr w:type="spellEnd"/>
+      <w:r>
+        <w:rPr>
+          <w:b/>
+        </w:rPr>
+        <w:t>(</w:t>
+      </w:r>
+      <w:proofErr w:type="gramEnd"/>
+      <w:r>
+        <w:rPr>
+          <w:b/>
+        </w:rPr>
+        <w:t>)</w:t>
+      </w:r>
+      <w:r>
+        <w:t xml:space="preserve"> method to check if the above variable declaration is correct. The method checks the top </w:t>
+      </w:r>
+      <w:r>
+        <w:rPr>
+          <w:b/>
+        </w:rPr>
+        <w:t xml:space="preserve">ASTNode </w:t>
+      </w:r>
+      <w:r>
+        <w:t xml:space="preserve">child of the variable declaration’s children, which is an expression. Then, it calls the </w:t>
+      </w:r>
+      <w:proofErr w:type="spellStart"/>
+      <w:r>
+        <w:rPr>
+          <w:b/>
+        </w:rPr>
+        <w:t>AnalyzeExpression</w:t>
+      </w:r>
+      <w:proofErr w:type="spellEnd"/>
+      <w:r>
+        <w:t xml:space="preserve"> method to get the type of the expression and uses the </w:t>
+      </w:r>
+      <w:proofErr w:type="spellStart"/>
+      <w:proofErr w:type="gramStart"/>
+      <w:r>
+        <w:rPr>
+          <w:b/>
+        </w:rPr>
+        <w:t>GetType</w:t>
+      </w:r>
+      <w:proofErr w:type="spellEnd"/>
+      <w:r>
+        <w:rPr>
+          <w:b/>
+        </w:rPr>
+        <w:t>(</w:t>
+      </w:r>
+      <w:proofErr w:type="gramEnd"/>
+      <w:r>
+        <w:rPr>
+          <w:b/>
+        </w:rPr>
+        <w:t>)</w:t>
+      </w:r>
+      <w:r>
+        <w:t xml:space="preserve"> method to get the type that the string </w:t>
+      </w:r>
+      <w:r>
+        <w:rPr>
+          <w:b/>
+        </w:rPr>
+        <w:t xml:space="preserve">“real” </w:t>
+      </w:r>
+      <w:r>
+        <w:t xml:space="preserve">in the source code represents. If both types match, then the method returns </w:t>
+      </w:r>
+      <w:r>
+        <w:rPr>
+          <w:b/>
+        </w:rPr>
+        <w:t>true</w:t>
+      </w:r>
+      <w:r>
+        <w:t xml:space="preserve">, else it returns </w:t>
+      </w:r>
+      <w:r>
+        <w:rPr>
+          <w:b/>
+        </w:rPr>
+        <w:t>false</w:t>
+      </w:r>
+      <w:r>
+        <w:t>.</w:t>
+      </w:r>
+    </w:p>
+    <w:p>
+      <w:pPr>
+        <w:jc w:val="both"/>
+      </w:pPr>
+      <w:r>
+        <w:t>Be</w:t>
+      </w:r>
+      <w:r>
+        <w:t xml:space="preserve">sides, type checking and inference, the Semantic Analyzer uses the </w:t>
+      </w:r>
+      <w:proofErr w:type="spellStart"/>
+      <w:r>
+        <w:rPr>
+          <w:b/>
+        </w:rPr>
+        <w:t>SymbolTable</w:t>
+      </w:r>
+      <w:proofErr w:type="spellEnd"/>
+      <w:r>
+        <w:t xml:space="preserve"> to check if multiple declarations of the same identifiers occurred in the same scope.</w:t>
+      </w:r>
+      <w:r>
+        <w:t xml:space="preserve"> For example, the </w:t>
+      </w:r>
+      <w:proofErr w:type="spellStart"/>
+      <w:proofErr w:type="gramStart"/>
+      <w:r>
+        <w:rPr>
+          <w:b/>
+        </w:rPr>
+        <w:t>checkVariableDecl</w:t>
+      </w:r>
+      <w:proofErr w:type="spellEnd"/>
+      <w:r>
+        <w:rPr>
+          <w:b/>
+        </w:rPr>
+        <w:t>(</w:t>
+      </w:r>
+      <w:proofErr w:type="gramEnd"/>
+      <w:r>
+        <w:rPr>
+          <w:b/>
+        </w:rPr>
+        <w:t>)</w:t>
+      </w:r>
+      <w:r>
+        <w:t xml:space="preserve"> method checks if the identifier is already defined in the current scope by using the </w:t>
+      </w:r>
+      <w:proofErr w:type="spellStart"/>
+      <w:r>
+        <w:rPr>
+          <w:b/>
+        </w:rPr>
+        <w:t>currentScope</w:t>
+      </w:r>
+      <w:proofErr w:type="spellEnd"/>
+      <w:r>
+        <w:rPr>
+          <w:b/>
+        </w:rPr>
+        <w:t>()</w:t>
+      </w:r>
+      <w:r>
+        <w:t xml:space="preserve"> method explained earlier of the </w:t>
+      </w:r>
+      <w:proofErr w:type="spellStart"/>
+      <w:r>
+        <w:rPr>
+          <w:b/>
+        </w:rPr>
+        <w:t>SymbolTable</w:t>
+      </w:r>
+      <w:proofErr w:type="spellEnd"/>
+      <w:r>
+        <w:t xml:space="preserve">. If the identifier is not defined in the current scope, we use the </w:t>
+      </w:r>
+      <w:proofErr w:type="gramStart"/>
+      <w:r>
+        <w:rPr>
+          <w:b/>
+        </w:rPr>
+        <w:t>insert(</w:t>
+      </w:r>
+      <w:proofErr w:type="gramEnd"/>
+      <w:r>
+        <w:rPr>
+          <w:b/>
+        </w:rPr>
+        <w:t>)</w:t>
+      </w:r>
+      <w:r>
+        <w:t xml:space="preserve"> method in the </w:t>
+      </w:r>
+      <w:proofErr w:type="spellStart"/>
+      <w:r>
+        <w:rPr>
+          <w:b/>
+        </w:rPr>
+        <w:t>SymbolTable</w:t>
+      </w:r>
+      <w:proofErr w:type="spellEnd"/>
+      <w:r>
+        <w:t xml:space="preserve"> to insert the identifier and its token type in the current scope.</w:t>
+      </w:r>
+    </w:p>
+    <w:p>
+      <w:pPr>
+        <w:jc w:val="both"/>
+      </w:pPr>
+      <w:r>
+        <w:t xml:space="preserve">When doing an assignment, we use the </w:t>
+      </w:r>
+      <w:proofErr w:type="gramStart"/>
+      <w:r>
+        <w:rPr>
+          <w:b/>
+        </w:rPr>
+        <w:t>lookup(</w:t>
+      </w:r>
+      <w:proofErr w:type="gramEnd"/>
+      <w:r>
+        <w:rPr>
+          <w:b/>
+        </w:rPr>
+        <w:t>)</w:t>
+      </w:r>
+      <w:r>
+        <w:t xml:space="preserve"> method of the </w:t>
+      </w:r>
+      <w:proofErr w:type="spellStart"/>
+      <w:r>
+        <w:rPr>
+          <w:b/>
+        </w:rPr>
+        <w:t>SymbolTable</w:t>
+      </w:r>
+      <w:proofErr w:type="spellEnd"/>
+      <w:r>
+        <w:t xml:space="preserve"> to get the type of the already declared identifier and check if the types match. </w:t>
+      </w:r>
+    </w:p>
+    <w:p>
+      <w:pPr>
+        <w:jc w:val="both"/>
+      </w:pPr>
+      <w:r>
+        <w:t xml:space="preserve">The </w:t>
+      </w:r>
+      <w:proofErr w:type="gramStart"/>
+      <w:r>
+        <w:rPr>
+          <w:b/>
+        </w:rPr>
+        <w:t>push(</w:t>
+      </w:r>
+      <w:proofErr w:type="gramEnd"/>
+      <w:r>
+        <w:rPr>
+          <w:b/>
+        </w:rPr>
+        <w:t xml:space="preserve">) </w:t>
+      </w:r>
+      <w:r>
+        <w:t xml:space="preserve">and </w:t>
+      </w:r>
+      <w:r>
+        <w:rPr>
+          <w:b/>
+        </w:rPr>
+        <w:t>pop()</w:t>
+      </w:r>
+      <w:r>
+        <w:t xml:space="preserve"> method of the </w:t>
+      </w:r>
+      <w:proofErr w:type="spellStart"/>
+      <w:r>
+        <w:rPr>
+          <w:b/>
+        </w:rPr>
+        <w:t>SymbolTable</w:t>
+      </w:r>
+      <w:proofErr w:type="spellEnd"/>
+      <w:r>
+        <w:rPr>
+          <w:b/>
+        </w:rPr>
+        <w:t xml:space="preserve"> </w:t>
+      </w:r>
+      <w:r>
+        <w:t>are used when the analyzer enters a new block or opts out of a block or checks the actual parameters of a function.</w:t>
+      </w:r>
+      <w:r>
+        <w:t xml:space="preserve"> </w:t>
+      </w:r>
+    </w:p>
+    <w:p>
+      <w:pPr>
+        <w:jc w:val="both"/>
+      </w:pPr>
+    </w:p>
+    <w:p>
+      <w:pPr>
+        <w:jc w:val="both"/>
+      </w:pPr>
+    </w:p>
+    <w:p>
+      <w:pPr>
+        <w:jc w:val="both"/>
+      </w:pPr>
+    </w:p>
+    <w:p>
+      <w:pPr>
+        <w:jc w:val="both"/>
+      </w:pPr>
+    </w:p>
+    <w:p>
+      <w:pPr>
+        <w:jc w:val="both"/>
+      </w:pPr>
+    </w:p>
+    <w:p>
+      <w:pPr>
+        <w:jc w:val="both"/>
+      </w:pPr>
+    </w:p>
+    <w:p>
+      <w:pPr>
+        <w:jc w:val="both"/>
+      </w:pPr>
+    </w:p>
+    <w:p>
+      <w:pPr>
+        <w:jc w:val="both"/>
+      </w:pPr>
+    </w:p>
+    <w:p>
+      <w:pPr>
+        <w:jc w:val="both"/>
+      </w:pPr>
+    </w:p>
+    <w:p>
+      <w:pPr>
+        <w:jc w:val="both"/>
+      </w:pPr>
+    </w:p>
+    <w:p>
+      <w:pPr>
+        <w:jc w:val="both"/>
+      </w:pPr>
+    </w:p>
+    <w:p>
+      <w:pPr>
+        <w:jc w:val="both"/>
+      </w:pPr>
+    </w:p>
+    <w:p>
+      <w:pPr>
+        <w:jc w:val="both"/>
+      </w:pPr>
+    </w:p>
+    <w:p>
+      <w:pPr>
+        <w:jc w:val="both"/>
+      </w:pPr>
+    </w:p>
+    <w:p>
+      <w:pPr>
+        <w:pStyle w:val="Title"/>
+      </w:pPr>
+      <w:r>
+        <w:lastRenderedPageBreak/>
+        <w:t>Task 5 – Interpreter Execution Pass</w:t>
+      </w:r>
+    </w:p>
+    <w:p/>
+    <w:p>
+      <w:pPr>
+        <w:jc w:val="both"/>
+      </w:pPr>
+      <w:r>
+        <w:t xml:space="preserve">Like the previous sections, the Interpreter is also defined as a class. The </w:t>
+      </w:r>
+      <w:r>
+        <w:rPr>
+          <w:b/>
+        </w:rPr>
+        <w:t>Interpreter</w:t>
+      </w:r>
+      <w:r>
+        <w:t xml:space="preserve"> class</w:t>
+      </w:r>
+      <w:r>
+        <w:t xml:space="preserve">, which is defined in the class </w:t>
+      </w:r>
+      <w:proofErr w:type="spellStart"/>
+      <w:r>
+        <w:rPr>
+          <w:b/>
+        </w:rPr>
+        <w:t>Interpreter.h</w:t>
+      </w:r>
+      <w:proofErr w:type="spellEnd"/>
+      <w:r>
+        <w:t xml:space="preserve"> located in the </w:t>
+      </w:r>
+      <w:r>
+        <w:rPr>
+          <w:b/>
+        </w:rPr>
+        <w:t>Execution</w:t>
+      </w:r>
+      <w:r>
+        <w:t xml:space="preserve"> directory under the </w:t>
+      </w:r>
+      <w:r>
+        <w:rPr>
+          <w:b/>
+        </w:rPr>
+        <w:t>lib</w:t>
+      </w:r>
+      <w:r>
+        <w:t xml:space="preserve"> directory</w:t>
+      </w:r>
+      <w:r>
+        <w:t xml:space="preserve"> contains two important properties:</w:t>
+      </w:r>
+    </w:p>
+    <w:p>
+      <w:pPr>
+        <w:pStyle w:val="ListParagraph"/>
+        <w:numPr>
+          <w:ilvl w:val="0"/>
+          <w:numId w:val="5"/>
+        </w:numPr>
+        <w:jc w:val="both"/>
+      </w:pPr>
+      <w:r>
+        <w:rPr>
+          <w:b/>
+        </w:rPr>
+        <w:t>rf</w:t>
+      </w:r>
+      <w:r>
+        <w:t xml:space="preserve">: stores a pointer to a reference table </w:t>
+      </w:r>
+      <w:r>
+        <w:t xml:space="preserve">that is </w:t>
+      </w:r>
+      <w:proofErr w:type="gramStart"/>
+      <w:r>
+        <w:t>similar to</w:t>
+      </w:r>
+      <w:proofErr w:type="gramEnd"/>
+      <w:r>
+        <w:t xml:space="preserve"> the Symbol Table but instead stores a stack of C++ maps that store a mapping of identifier strings to strings of results that are returned from the execution</w:t>
+      </w:r>
+    </w:p>
+    <w:p>
+      <w:pPr>
+        <w:pStyle w:val="ListParagraph"/>
+        <w:numPr>
+          <w:ilvl w:val="0"/>
+          <w:numId w:val="5"/>
+        </w:numPr>
+        <w:jc w:val="both"/>
+      </w:pPr>
+      <w:proofErr w:type="spellStart"/>
+      <w:r>
+        <w:rPr>
+          <w:b/>
+        </w:rPr>
+        <w:t>functionDefs</w:t>
+      </w:r>
+      <w:proofErr w:type="spellEnd"/>
+      <w:r>
+        <w:t xml:space="preserve">: stores a pointer to a C++ map that stores a mapping of function identifiers to their function </w:t>
+      </w:r>
+      <w:proofErr w:type="spellStart"/>
+      <w:r>
+        <w:rPr>
+          <w:b/>
+        </w:rPr>
+        <w:t>ASTNodes</w:t>
+      </w:r>
+      <w:proofErr w:type="spellEnd"/>
+    </w:p>
+    <w:p>
+      <w:pPr>
+        <w:jc w:val="both"/>
+      </w:pPr>
+      <w:r>
+        <w:t xml:space="preserve">The folder </w:t>
+      </w:r>
+      <w:proofErr w:type="spellStart"/>
+      <w:r>
+        <w:rPr>
+          <w:b/>
+        </w:rPr>
+        <w:t>Reference.h</w:t>
+      </w:r>
+      <w:proofErr w:type="spellEnd"/>
+      <w:r>
+        <w:t xml:space="preserve"> is also stored under the </w:t>
+      </w:r>
+      <w:r>
+        <w:rPr>
+          <w:b/>
+        </w:rPr>
+        <w:t>Execution</w:t>
+      </w:r>
+      <w:r>
+        <w:t xml:space="preserve"> directory under the </w:t>
+      </w:r>
+      <w:r>
+        <w:rPr>
+          <w:b/>
+        </w:rPr>
+        <w:t>lib</w:t>
+      </w:r>
+      <w:r>
+        <w:t xml:space="preserve"> directory. The </w:t>
+      </w:r>
+      <w:r>
+        <w:rPr>
+          <w:b/>
+        </w:rPr>
+        <w:t>Reference</w:t>
+      </w:r>
+      <w:r>
+        <w:t xml:space="preserve"> table works exactly like the </w:t>
+      </w:r>
+      <w:proofErr w:type="spellStart"/>
+      <w:r>
+        <w:rPr>
+          <w:b/>
+        </w:rPr>
+        <w:t>SymbolTable</w:t>
+      </w:r>
+      <w:proofErr w:type="spellEnd"/>
+      <w:r>
+        <w:t xml:space="preserve"> and has very similar methods but stores a map of identifiers and their respective results that are returned after the execution. For example, the following variable declaration:</w:t>
+      </w:r>
+    </w:p>
+    <w:p>
+      <w:pPr>
+        <w:jc w:val="center"/>
+      </w:pPr>
+      <w:r>
+        <w:rPr>
+          <w:noProof/>
+        </w:rPr>
+        <w:drawing>
+          <wp:inline distT="0" distB="0" distL="0" distR="0" wp14:anchorId="063E988F" wp14:editId="799EC5D4">
+            <wp:extent cx="3505689" cy="362001"/>
+            <wp:effectExtent l="0" t="0" r="0" b="0"/>
+            <wp:docPr id="4" name="Picture 4" descr="A close up of a clock&#10;&#10;Description generated with low confidence">
+              <a:extLst xmlns:a="http://schemas.openxmlformats.org/drawingml/2006/main">
+                <a:ext uri="{C183D7F6-B498-43B3-948B-1728B52AA6E4}">
+                  <adec:decorative xmlns:adec="http://schemas.microsoft.com/office/drawing/2017/decorative" val="0"/>
+                </a:ext>
+              </a:extLst>
+            </wp:docPr>
+            <wp:cNvGraphicFramePr>
+              <a:graphicFrameLocks xmlns:a="http://schemas.openxmlformats.org/drawingml/2006/main" noChangeAspect="1"/>
+            </wp:cNvGraphicFramePr>
+            <a:graphic xmlns:a="http://schemas.openxmlformats.org/drawingml/2006/main">
+              <a:graphicData uri="http://schemas.openxmlformats.org/drawingml/2006/picture">
+                <pic:pic xmlns:pic="http://schemas.openxmlformats.org/drawingml/2006/picture">
+                  <pic:nvPicPr>
+                    <pic:cNvPr id="2" name="7F8BDD.tmp"/>
+                    <pic:cNvPicPr/>
+                  </pic:nvPicPr>
+                  <pic:blipFill>
+                    <a:blip r:embed="rId6">
+                      <a:extLst>
+                        <a:ext uri="{28A0092B-C50C-407E-A947-70E740481C1C}">
+                          <a14:useLocalDpi xmlns:a14="http://schemas.microsoft.com/office/drawing/2010/main" val="0"/>
+                        </a:ext>
+                      </a:extLst>
+                    </a:blip>
+                    <a:stretch>
+                      <a:fillRect/>
+                    </a:stretch>
+                  </pic:blipFill>
+                  <pic:spPr>
+                    <a:xfrm>
+                      <a:off x="0" y="0"/>
+                      <a:ext cx="3505689" cy="362001"/>
+                    </a:xfrm>
+                    <a:prstGeom prst="rect">
+                      <a:avLst/>
+                    </a:prstGeom>
+                  </pic:spPr>
+                </pic:pic>
+              </a:graphicData>
+            </a:graphic>
+          </wp:inline>
+        </w:drawing>
+      </w:r>
+    </w:p>
+    <w:p>
+      <w:r>
+        <w:t xml:space="preserve">Is stored in the reference table as </w:t>
+      </w:r>
+      <w:r>
+        <w:rPr>
+          <w:b/>
+        </w:rPr>
+        <w:t>“x”</w:t>
+      </w:r>
+      <w:r>
+        <w:t xml:space="preserve"> as the key and</w:t>
+      </w:r>
+      <w:r>
+        <w:t xml:space="preserve"> the string</w:t>
+      </w:r>
+      <w:r>
+        <w:t xml:space="preserve"> </w:t>
+      </w:r>
+      <w:r>
+        <w:rPr>
+          <w:b/>
+        </w:rPr>
+        <w:t xml:space="preserve">“10.3” </w:t>
+      </w:r>
+      <w:r>
+        <w:t>as the value. Like, the Symbol Table, the Reference table also stores identifiers (keys) in their relative scope.</w:t>
+      </w:r>
+    </w:p>
+    <w:p>
+      <w:pPr>
+        <w:jc w:val="both"/>
+      </w:pPr>
+      <w:r>
+        <w:t xml:space="preserve">Like the previous classes, the </w:t>
+      </w:r>
+      <w:r>
+        <w:rPr>
+          <w:b/>
+        </w:rPr>
+        <w:t>Interpreter</w:t>
+      </w:r>
+      <w:r>
+        <w:t xml:space="preserve"> class contains methods for executing different production rules. Rules that return a value (like </w:t>
+      </w:r>
+      <w:r>
+        <w:rPr>
+          <w:b/>
+        </w:rPr>
+        <w:t>expressions</w:t>
+      </w:r>
+      <w:r>
+        <w:t xml:space="preserve">), when interpreted their value is returned as a string irrespective of their type. So, the expression: </w:t>
+      </w:r>
+      <w:r>
+        <w:rPr>
+          <w:b/>
+        </w:rPr>
+        <w:t>8.1 + 2.2</w:t>
+      </w:r>
+      <w:r>
+        <w:t xml:space="preserve">; will return a string containing: </w:t>
+      </w:r>
+      <w:r>
+        <w:rPr>
+          <w:b/>
+        </w:rPr>
+        <w:t>“10.3”</w:t>
+      </w:r>
+      <w:r>
+        <w:t xml:space="preserve">; as its value even though it’s a number. The reason I took this design decision </w:t>
+      </w:r>
+      <w:r>
+        <w:t>is,</w:t>
+      </w:r>
+      <w:r>
+        <w:t xml:space="preserve"> so methods can co</w:t>
+      </w:r>
+      <w:r>
+        <w:t xml:space="preserve">mmunicate better with each other if they all use a single type. </w:t>
+      </w:r>
+    </w:p>
+    <w:p>
+      <w:pPr>
+        <w:jc w:val="both"/>
+      </w:pPr>
+      <w:r>
+        <w:t xml:space="preserve">To explain how the interpreter works, I’m going to use the above variable declaration as an example. The method </w:t>
+      </w:r>
+      <w:proofErr w:type="spellStart"/>
+      <w:proofErr w:type="gramStart"/>
+      <w:r>
+        <w:rPr>
+          <w:b/>
+        </w:rPr>
+        <w:t>InterpretVariableDecl</w:t>
+      </w:r>
+      <w:proofErr w:type="spellEnd"/>
+      <w:r>
+        <w:rPr>
+          <w:b/>
+        </w:rPr>
+        <w:t>(</w:t>
+      </w:r>
+      <w:proofErr w:type="gramEnd"/>
+      <w:r>
+        <w:rPr>
+          <w:b/>
+        </w:rPr>
+        <w:t>)</w:t>
+      </w:r>
+      <w:r>
+        <w:t xml:space="preserve"> is called which accepts an </w:t>
+      </w:r>
+      <w:r>
+        <w:rPr>
+          <w:b/>
+        </w:rPr>
+        <w:t>ASTNode</w:t>
+      </w:r>
+      <w:r>
+        <w:t xml:space="preserve"> representing the variable declaration as its argument and returns a pointer to a string containing the value of the variable (the expression).</w:t>
+      </w:r>
+      <w:r>
+        <w:t xml:space="preserve"> The method gets the first </w:t>
+      </w:r>
+      <w:r>
+        <w:rPr>
+          <w:b/>
+        </w:rPr>
+        <w:t xml:space="preserve">ASTNode </w:t>
+      </w:r>
+      <w:r>
+        <w:t xml:space="preserve">at the top of the stack of children of the variable declaration </w:t>
+      </w:r>
+      <w:r>
+        <w:rPr>
+          <w:b/>
+        </w:rPr>
+        <w:t>ASTNode</w:t>
+      </w:r>
+      <w:r>
+        <w:t xml:space="preserve"> which contains an expression and calls the method </w:t>
+      </w:r>
+      <w:proofErr w:type="spellStart"/>
+      <w:r>
+        <w:rPr>
+          <w:b/>
+        </w:rPr>
+        <w:t>InterpretExpression</w:t>
+      </w:r>
+      <w:proofErr w:type="spellEnd"/>
+      <w:r>
+        <w:t xml:space="preserve"> with that expression. The method </w:t>
+      </w:r>
+      <w:proofErr w:type="spellStart"/>
+      <w:r>
+        <w:rPr>
+          <w:b/>
+        </w:rPr>
+        <w:t>InterpretExpression</w:t>
+      </w:r>
+      <w:proofErr w:type="spellEnd"/>
+      <w:r>
+        <w:t xml:space="preserve"> returns a string with the value of the expression, in this case </w:t>
+      </w:r>
+      <w:r>
+        <w:rPr>
+          <w:b/>
+        </w:rPr>
+        <w:t>“10.3”</w:t>
+      </w:r>
+      <w:r>
+        <w:t xml:space="preserve">. </w:t>
+      </w:r>
+      <w:r>
+        <w:t xml:space="preserve">The method then finds the identifier </w:t>
+      </w:r>
+      <w:r>
+        <w:rPr>
+          <w:b/>
+        </w:rPr>
+        <w:t xml:space="preserve">“x” </w:t>
+      </w:r>
+      <w:r>
+        <w:t xml:space="preserve">in the variable declaration child </w:t>
+      </w:r>
+      <w:proofErr w:type="spellStart"/>
+      <w:r>
+        <w:rPr>
+          <w:b/>
+        </w:rPr>
+        <w:t>ASTNodes</w:t>
+      </w:r>
+      <w:proofErr w:type="spellEnd"/>
+      <w:r>
+        <w:t xml:space="preserve"> and inserts </w:t>
+      </w:r>
+      <w:r>
+        <w:rPr>
+          <w:b/>
+        </w:rPr>
+        <w:t>“x”</w:t>
+      </w:r>
+      <w:r>
+        <w:t xml:space="preserve"> into the </w:t>
+      </w:r>
+      <w:proofErr w:type="spellStart"/>
+      <w:r>
+        <w:rPr>
+          <w:b/>
+        </w:rPr>
+        <w:t>ReferenceTable</w:t>
+      </w:r>
+      <w:proofErr w:type="spellEnd"/>
+      <w:r>
+        <w:t xml:space="preserve"> mapped to the value </w:t>
+      </w:r>
+      <w:r>
+        <w:rPr>
+          <w:b/>
+        </w:rPr>
+        <w:t>“10.3”</w:t>
+      </w:r>
+      <w:r>
+        <w:t xml:space="preserve">. </w:t>
+      </w:r>
+    </w:p>
+    <w:p>
+      <w:pPr>
+        <w:jc w:val="both"/>
+      </w:pPr>
+      <w:r>
+        <w:t xml:space="preserve">To calculate the expression </w:t>
+      </w:r>
+      <w:r>
+        <w:rPr>
+          <w:b/>
+        </w:rPr>
+        <w:t>“8.1 + 2.2”</w:t>
+      </w:r>
+      <w:r>
+        <w:t xml:space="preserve">, the interpreter divides the expression into its children. In this case, we have three </w:t>
+      </w:r>
+      <w:proofErr w:type="spellStart"/>
+      <w:r>
+        <w:rPr>
+          <w:b/>
+        </w:rPr>
+        <w:t>ASTNodes</w:t>
+      </w:r>
+      <w:proofErr w:type="spellEnd"/>
+      <w:r>
+        <w:rPr>
+          <w:b/>
+        </w:rPr>
+        <w:t xml:space="preserve">: “8.1”, “+”, </w:t>
+      </w:r>
+      <w:r>
+        <w:t xml:space="preserve">and </w:t>
+      </w:r>
+      <w:r>
+        <w:rPr>
+          <w:b/>
+        </w:rPr>
+        <w:t>“2.2”</w:t>
+      </w:r>
+      <w:r>
+        <w:t xml:space="preserve">. To convert the strings </w:t>
+      </w:r>
+      <w:r>
+        <w:rPr>
+          <w:b/>
+        </w:rPr>
+        <w:t>“8.2”</w:t>
+      </w:r>
+      <w:r>
+        <w:t xml:space="preserve"> and </w:t>
+      </w:r>
+      <w:r>
+        <w:rPr>
+          <w:b/>
+        </w:rPr>
+        <w:t>“2.2”</w:t>
+      </w:r>
+      <w:r>
+        <w:t xml:space="preserve"> to numbers the Interpreter uses the C++ function </w:t>
+      </w:r>
+      <w:proofErr w:type="spellStart"/>
+      <w:r>
+        <w:rPr>
+          <w:b/>
+        </w:rPr>
+        <w:t>stod</w:t>
+      </w:r>
+      <w:proofErr w:type="spellEnd"/>
+      <w:r>
+        <w:t xml:space="preserve"> that accepts a string and returns a double </w:t>
+      </w:r>
+      <w:r>
+        <w:lastRenderedPageBreak/>
+        <w:t xml:space="preserve">if that string contains a number. Then, the interpreter checks the operator type by using simple string comparison. In this case, it’s </w:t>
+      </w:r>
+      <w:r>
+        <w:rPr>
+          <w:b/>
+        </w:rPr>
+        <w:t>“+”</w:t>
+      </w:r>
+      <w:r>
+        <w:t>, so we add the two numbers together and return the calculated value as a string.</w:t>
+      </w:r>
+    </w:p>
+    <w:p>
+      <w:pPr>
+        <w:jc w:val="both"/>
+      </w:pPr>
+      <w:r>
+        <w:t xml:space="preserve">Other operations work in a similar fashion. For </w:t>
+      </w:r>
+      <w:r>
+        <w:t>example,</w:t>
+      </w:r>
+      <w:r>
+        <w:t xml:space="preserve"> to calculate a relational operator, the interpreter does a simple string comparison to check which relational operator we must use and performs the operation in C++. </w:t>
+      </w:r>
+    </w:p>
+    <w:p>
+      <w:pPr>
+        <w:jc w:val="both"/>
+      </w:pPr>
+      <w:r>
+        <w:t xml:space="preserve">Not all methods return a string. For example, methods that interpret while statements and if statements </w:t>
+      </w:r>
+      <w:r>
+        <w:t xml:space="preserve">just update the </w:t>
+      </w:r>
+      <w:proofErr w:type="spellStart"/>
+      <w:r>
+        <w:rPr>
+          <w:b/>
+        </w:rPr>
+        <w:t>ReferenceTable</w:t>
+      </w:r>
+      <w:proofErr w:type="spellEnd"/>
+      <w:r>
+        <w:t xml:space="preserve"> and return nothing.</w:t>
+      </w:r>
+    </w:p>
+    <w:p>
+      <w:pPr>
+        <w:jc w:val="both"/>
+      </w:pPr>
+      <w:r>
+        <w:t>Now, I’m going to use the following example to explain the interpreter interprets functions and function calls:</w:t>
+      </w:r>
+    </w:p>
+    <w:p>
+      <w:pPr>
+        <w:jc w:val="center"/>
+      </w:pPr>
+      <w:r>
+        <w:rPr>
+          <w:noProof/>
+        </w:rPr>
+        <w:drawing>
+          <wp:inline distT="0" distB="0" distL="0" distR="0" wp14:anchorId="5D60DE6D" wp14:editId="595CC05B">
+            <wp:extent cx="4420217" cy="1952898"/>
+            <wp:effectExtent l="0" t="0" r="0" b="9525"/>
+            <wp:docPr id="5" name="Picture 5" descr="A screenshot of a cell phone&#10;&#10;Description generated with high confidence"/>
+            <wp:cNvGraphicFramePr>
+              <a:graphicFrameLocks xmlns:a="http://schemas.openxmlformats.org/drawingml/2006/main" noChangeAspect="1"/>
+            </wp:cNvGraphicFramePr>
+            <a:graphic xmlns:a="http://schemas.openxmlformats.org/drawingml/2006/main">
+              <a:graphicData uri="http://schemas.openxmlformats.org/drawingml/2006/picture">
+                <pic:pic xmlns:pic="http://schemas.openxmlformats.org/drawingml/2006/picture">
+                  <pic:nvPicPr>
+                    <pic:cNvPr id="5" name="7F89782.tmp"/>
+                    <pic:cNvPicPr/>
+                  </pic:nvPicPr>
+                  <pic:blipFill>
+                    <a:blip r:embed="rId7">
+                      <a:extLst>
+                        <a:ext uri="{28A0092B-C50C-407E-A947-70E740481C1C}">
+                          <a14:useLocalDpi xmlns:a14="http://schemas.microsoft.com/office/drawing/2010/main" val="0"/>
+                        </a:ext>
+                      </a:extLst>
+                    </a:blip>
+                    <a:stretch>
+                      <a:fillRect/>
+                    </a:stretch>
+                  </pic:blipFill>
+                  <pic:spPr>
+                    <a:xfrm>
+                      <a:off x="0" y="0"/>
+                      <a:ext cx="4420217" cy="1952898"/>
+                    </a:xfrm>
+                    <a:prstGeom prst="rect">
+                      <a:avLst/>
+                    </a:prstGeom>
+                  </pic:spPr>
+                </pic:pic>
+              </a:graphicData>
+            </a:graphic>
+          </wp:inline>
+        </w:drawing>
+      </w:r>
+    </w:p>
+    <w:p>
+      <w:pPr>
+        <w:jc w:val="both"/>
+      </w:pPr>
+      <w:r>
+        <w:t xml:space="preserve">When the interpreter encounters a function definition, the method </w:t>
+      </w:r>
+      <w:proofErr w:type="spellStart"/>
+      <w:r>
+        <w:rPr>
+          <w:b/>
+        </w:rPr>
+        <w:t>InterpretFunctionDecl</w:t>
+      </w:r>
+      <w:proofErr w:type="spellEnd"/>
+      <w:r>
+        <w:t xml:space="preserve"> is used to store a mapping of the function identifier, in this case </w:t>
+      </w:r>
+      <w:r>
+        <w:rPr>
+          <w:b/>
+        </w:rPr>
+        <w:t>“</w:t>
+      </w:r>
+      <w:proofErr w:type="spellStart"/>
+      <w:r>
+        <w:rPr>
+          <w:b/>
+        </w:rPr>
+        <w:t>func</w:t>
+      </w:r>
+      <w:proofErr w:type="spellEnd"/>
+      <w:r>
+        <w:rPr>
+          <w:b/>
+        </w:rPr>
+        <w:t>”</w:t>
+      </w:r>
+      <w:r>
+        <w:t xml:space="preserve"> and the </w:t>
+      </w:r>
+      <w:r>
+        <w:rPr>
+          <w:b/>
+        </w:rPr>
+        <w:t>ASTNode</w:t>
+      </w:r>
+      <w:r>
+        <w:t xml:space="preserve"> of the function declaration in the C++ map </w:t>
+      </w:r>
+      <w:proofErr w:type="spellStart"/>
+      <w:r>
+        <w:rPr>
+          <w:b/>
+        </w:rPr>
+        <w:t>functionDefs</w:t>
+      </w:r>
+      <w:proofErr w:type="spellEnd"/>
+      <w:r>
+        <w:t xml:space="preserve">. </w:t>
+      </w:r>
+    </w:p>
+    <w:p>
+      <w:pPr>
+        <w:jc w:val="both"/>
+      </w:pPr>
+      <w:r>
+        <w:t xml:space="preserve">When the interpreter encounters a function call the method </w:t>
+      </w:r>
+      <w:proofErr w:type="spellStart"/>
+      <w:r>
+        <w:rPr>
+          <w:b/>
+        </w:rPr>
+        <w:t>InterpretFunctionCall</w:t>
+      </w:r>
+      <w:proofErr w:type="spellEnd"/>
+      <w:r>
+        <w:t xml:space="preserve"> is called with the </w:t>
+      </w:r>
+      <w:r>
+        <w:rPr>
+          <w:b/>
+        </w:rPr>
+        <w:t>ASTNode</w:t>
+      </w:r>
+      <w:r>
+        <w:t xml:space="preserve"> representing the function call. The method first gets the function identifier stored in the function call </w:t>
+      </w:r>
+      <w:r>
+        <w:rPr>
+          <w:b/>
+        </w:rPr>
+        <w:t>ASTNode</w:t>
+      </w:r>
+      <w:r>
+        <w:t xml:space="preserve">. Then it gets the function definition </w:t>
+      </w:r>
+      <w:r>
+        <w:rPr>
+          <w:b/>
+        </w:rPr>
+        <w:t>ASTNode</w:t>
+      </w:r>
+      <w:r>
+        <w:t xml:space="preserve"> associated with the identifier from the </w:t>
+      </w:r>
+      <w:proofErr w:type="spellStart"/>
+      <w:r>
+        <w:rPr>
+          <w:b/>
+        </w:rPr>
+        <w:t>functionDefs</w:t>
+      </w:r>
+      <w:proofErr w:type="spellEnd"/>
+      <w:r>
+        <w:rPr>
+          <w:b/>
+        </w:rPr>
+        <w:t xml:space="preserve"> </w:t>
+      </w:r>
+      <w:r>
+        <w:t xml:space="preserve">map. Then it enters a new scope by pushing a new scope on the </w:t>
+      </w:r>
+      <w:proofErr w:type="spellStart"/>
+      <w:r>
+        <w:rPr>
+          <w:b/>
+        </w:rPr>
+        <w:t>ReferenceTable</w:t>
+      </w:r>
+      <w:proofErr w:type="spellEnd"/>
+      <w:r>
+        <w:t xml:space="preserve"> scopes. The method then maps each formal parameter from the function definition (the identifiers) to its actual parameter (values) stored in the actual parameters list in the function call </w:t>
+      </w:r>
+      <w:r>
+        <w:rPr>
+          <w:b/>
+        </w:rPr>
+        <w:t>ASTNode</w:t>
+      </w:r>
+      <w:r>
+        <w:rPr>
+          <w:b/>
+        </w:rPr>
+        <w:t xml:space="preserve"> </w:t>
+      </w:r>
+      <w:r>
+        <w:t>and stores these values</w:t>
+      </w:r>
+      <w:r>
+        <w:t xml:space="preserve"> in the </w:t>
+      </w:r>
+      <w:proofErr w:type="spellStart"/>
+      <w:r>
+        <w:rPr>
+          <w:b/>
+        </w:rPr>
+        <w:t>ReferenceTable</w:t>
+      </w:r>
+      <w:proofErr w:type="spellEnd"/>
+      <w:r>
+        <w:t xml:space="preserve">. Then the method interprets the statements stored in the function block and returns the value returned by the last return statement. </w:t>
+      </w:r>
+    </w:p>
+    <w:p>
+      <w:pPr>
+        <w:jc w:val="both"/>
+      </w:pPr>
+    </w:p>
+    <w:p>
+      <w:pPr>
+        <w:jc w:val="both"/>
+      </w:pPr>
+    </w:p>
+    <w:p>
+      <w:pPr>
+        <w:jc w:val="both"/>
+      </w:pPr>
+    </w:p>
+    <w:p>
+      <w:pPr>
+        <w:jc w:val="both"/>
+      </w:pPr>
+    </w:p>
+    <w:p>
+      <w:pPr>
+        <w:pStyle w:val="Title"/>
+      </w:pPr>
+      <w:r>
+        <w:lastRenderedPageBreak/>
+        <w:t>Task 6 – The REPL</w:t>
+      </w:r>
+    </w:p>
+    <w:p/>
+    <w:p>
+      <w:pPr>
+        <w:jc w:val="both"/>
+      </w:pPr>
       <w:bookmarkStart w:id="0" w:name="_GoBack"/>
       <w:bookmarkEnd w:id="0"/>
     </w:p>
@@ -2236,9 +5174,9 @@
 <file path=word/numbering.xml><?xml version="1.0" encoding="utf-8"?>
 <w:numbering xmlns:wpc="http://schemas.microsoft.com/office/word/2010/wordprocessingCanvas" xmlns:cx="http://schemas.microsoft.com/office/drawing/2014/chartex" xmlns:cx1="http://schemas.microsoft.com/office/drawing/2015/9/8/chartex" xmlns:cx2="http://schemas.microsoft.com/office/drawing/2015/10/21/chartex" xmlns:cx3="http://schemas.microsoft.com/office/drawing/2016/5/9/chartex" xmlns:cx4="http://schemas.microsoft.com/office/drawing/2016/5/10/chartex" xmlns:cx5="http://schemas.microsoft.com/office/drawing/2016/5/11/chartex" xmlns:cx6="http://schemas.microsoft.com/office/drawing/2016/5/12/chartex" xmlns:cx7="http://schemas.microsoft.com/office/drawing/2016/5/13/chartex" xmlns:cx8="http://schemas.microsoft.com/office/drawing/2016/5/14/chartex" xmlns:mc="http://schemas.openxmlformats.org/markup-compatibility/2006" xmlns:aink="http://schemas.microsoft.com/office/drawing/2016/ink" xmlns:am3d="http://schemas.microsoft.com/office/drawing/2017/model3d" xmlns:o="urn:schemas-microsoft-com:office:office" xmlns:r="http://schemas.openxmlformats.org/officeDocument/2006/relationships" xmlns:m="http://schemas.openxmlformats.org/officeDocument/2006/math" xmlns:v="urn:schemas-microsoft-com:vml" xmlns:wp14="http://schemas.microsoft.com/office/word/2010/wordprocessingDrawing" xmlns:wp="http://schemas.openxmlformats.org/drawingml/2006/wordprocessingDrawing" xmlns:w10="urn:schemas-microsoft-com:office:word" xmlns:w="http://schemas.openxmlformats.org/wordprocessingml/2006/main" xmlns:w14="http://schemas.microsoft.com/office/word/2010/wordml" xmlns:w15="http://schemas.microsoft.com/office/word/2012/wordml" xmlns:w16cid="http://schemas.microsoft.com/office/word/2016/wordml/cid" xmlns:w16se="http://schemas.microsoft.com/office/word/2015/wordml/symex" xmlns:wpg="http://schemas.microsoft.com/office/word/2010/wordprocessingGroup" xmlns:wpi="http://schemas.microsoft.com/office/word/2010/wordprocessingInk" xmlns:wne="http://schemas.microsoft.com/office/word/2006/wordml" xmlns:wps="http://schemas.microsoft.com/office/word/2010/wordprocessingShape" mc:Ignorable="w14 w15 w16se w16cid wp14">
   <w:abstractNum w:abstractNumId="0" w15:restartNumberingAfterBreak="0">
-    <w:nsid w:val="26D90D3F"/>
+    <w:nsid w:val="0A1D3199"/>
     <w:multiLevelType w:val="hybridMultilevel"/>
-    <w:tmpl w:val="C02264D2"/>
+    <w:tmpl w:val="149E6B0C"/>
     <w:lvl w:ilvl="0" w:tplc="04090001">
       <w:start w:val="1"/>
       <w:numFmt w:val="bullet"/>
@@ -2348,7 +5286,471 @@
       </w:rPr>
     </w:lvl>
   </w:abstractNum>
+  <w:abstractNum w:abstractNumId="1" w15:restartNumberingAfterBreak="0">
+    <w:nsid w:val="258E6900"/>
+    <w:multiLevelType w:val="hybridMultilevel"/>
+    <w:tmpl w:val="D3143E64"/>
+    <w:lvl w:ilvl="0" w:tplc="04090001">
+      <w:start w:val="1"/>
+      <w:numFmt w:val="bullet"/>
+      <w:lvlText w:val=""/>
+      <w:lvlJc w:val="left"/>
+      <w:pPr>
+        <w:ind w:left="770" w:hanging="360"/>
+      </w:pPr>
+      <w:rPr>
+        <w:rFonts w:ascii="Symbol" w:hAnsi="Symbol" w:hint="default"/>
+      </w:rPr>
+    </w:lvl>
+    <w:lvl w:ilvl="1" w:tplc="04090003" w:tentative="1">
+      <w:start w:val="1"/>
+      <w:numFmt w:val="bullet"/>
+      <w:lvlText w:val="o"/>
+      <w:lvlJc w:val="left"/>
+      <w:pPr>
+        <w:ind w:left="1490" w:hanging="360"/>
+      </w:pPr>
+      <w:rPr>
+        <w:rFonts w:ascii="Courier New" w:hAnsi="Courier New" w:cs="Courier New" w:hint="default"/>
+      </w:rPr>
+    </w:lvl>
+    <w:lvl w:ilvl="2" w:tplc="04090005" w:tentative="1">
+      <w:start w:val="1"/>
+      <w:numFmt w:val="bullet"/>
+      <w:lvlText w:val=""/>
+      <w:lvlJc w:val="left"/>
+      <w:pPr>
+        <w:ind w:left="2210" w:hanging="360"/>
+      </w:pPr>
+      <w:rPr>
+        <w:rFonts w:ascii="Wingdings" w:hAnsi="Wingdings" w:hint="default"/>
+      </w:rPr>
+    </w:lvl>
+    <w:lvl w:ilvl="3" w:tplc="04090001" w:tentative="1">
+      <w:start w:val="1"/>
+      <w:numFmt w:val="bullet"/>
+      <w:lvlText w:val=""/>
+      <w:lvlJc w:val="left"/>
+      <w:pPr>
+        <w:ind w:left="2930" w:hanging="360"/>
+      </w:pPr>
+      <w:rPr>
+        <w:rFonts w:ascii="Symbol" w:hAnsi="Symbol" w:hint="default"/>
+      </w:rPr>
+    </w:lvl>
+    <w:lvl w:ilvl="4" w:tplc="04090003" w:tentative="1">
+      <w:start w:val="1"/>
+      <w:numFmt w:val="bullet"/>
+      <w:lvlText w:val="o"/>
+      <w:lvlJc w:val="left"/>
+      <w:pPr>
+        <w:ind w:left="3650" w:hanging="360"/>
+      </w:pPr>
+      <w:rPr>
+        <w:rFonts w:ascii="Courier New" w:hAnsi="Courier New" w:cs="Courier New" w:hint="default"/>
+      </w:rPr>
+    </w:lvl>
+    <w:lvl w:ilvl="5" w:tplc="04090005" w:tentative="1">
+      <w:start w:val="1"/>
+      <w:numFmt w:val="bullet"/>
+      <w:lvlText w:val=""/>
+      <w:lvlJc w:val="left"/>
+      <w:pPr>
+        <w:ind w:left="4370" w:hanging="360"/>
+      </w:pPr>
+      <w:rPr>
+        <w:rFonts w:ascii="Wingdings" w:hAnsi="Wingdings" w:hint="default"/>
+      </w:rPr>
+    </w:lvl>
+    <w:lvl w:ilvl="6" w:tplc="04090001" w:tentative="1">
+      <w:start w:val="1"/>
+      <w:numFmt w:val="bullet"/>
+      <w:lvlText w:val=""/>
+      <w:lvlJc w:val="left"/>
+      <w:pPr>
+        <w:ind w:left="5090" w:hanging="360"/>
+      </w:pPr>
+      <w:rPr>
+        <w:rFonts w:ascii="Symbol" w:hAnsi="Symbol" w:hint="default"/>
+      </w:rPr>
+    </w:lvl>
+    <w:lvl w:ilvl="7" w:tplc="04090003" w:tentative="1">
+      <w:start w:val="1"/>
+      <w:numFmt w:val="bullet"/>
+      <w:lvlText w:val="o"/>
+      <w:lvlJc w:val="left"/>
+      <w:pPr>
+        <w:ind w:left="5810" w:hanging="360"/>
+      </w:pPr>
+      <w:rPr>
+        <w:rFonts w:ascii="Courier New" w:hAnsi="Courier New" w:cs="Courier New" w:hint="default"/>
+      </w:rPr>
+    </w:lvl>
+    <w:lvl w:ilvl="8" w:tplc="04090005" w:tentative="1">
+      <w:start w:val="1"/>
+      <w:numFmt w:val="bullet"/>
+      <w:lvlText w:val=""/>
+      <w:lvlJc w:val="left"/>
+      <w:pPr>
+        <w:ind w:left="6530" w:hanging="360"/>
+      </w:pPr>
+      <w:rPr>
+        <w:rFonts w:ascii="Wingdings" w:hAnsi="Wingdings" w:hint="default"/>
+      </w:rPr>
+    </w:lvl>
+  </w:abstractNum>
+  <w:abstractNum w:abstractNumId="2" w15:restartNumberingAfterBreak="0">
+    <w:nsid w:val="26D90D3F"/>
+    <w:multiLevelType w:val="hybridMultilevel"/>
+    <w:tmpl w:val="C02264D2"/>
+    <w:lvl w:ilvl="0" w:tplc="04090001">
+      <w:start w:val="1"/>
+      <w:numFmt w:val="bullet"/>
+      <w:lvlText w:val=""/>
+      <w:lvlJc w:val="left"/>
+      <w:pPr>
+        <w:ind w:left="720" w:hanging="360"/>
+      </w:pPr>
+      <w:rPr>
+        <w:rFonts w:ascii="Symbol" w:hAnsi="Symbol" w:hint="default"/>
+      </w:rPr>
+    </w:lvl>
+    <w:lvl w:ilvl="1" w:tplc="04090003" w:tentative="1">
+      <w:start w:val="1"/>
+      <w:numFmt w:val="bullet"/>
+      <w:lvlText w:val="o"/>
+      <w:lvlJc w:val="left"/>
+      <w:pPr>
+        <w:ind w:left="1440" w:hanging="360"/>
+      </w:pPr>
+      <w:rPr>
+        <w:rFonts w:ascii="Courier New" w:hAnsi="Courier New" w:cs="Courier New" w:hint="default"/>
+      </w:rPr>
+    </w:lvl>
+    <w:lvl w:ilvl="2" w:tplc="04090005" w:tentative="1">
+      <w:start w:val="1"/>
+      <w:numFmt w:val="bullet"/>
+      <w:lvlText w:val=""/>
+      <w:lvlJc w:val="left"/>
+      <w:pPr>
+        <w:ind w:left="2160" w:hanging="360"/>
+      </w:pPr>
+      <w:rPr>
+        <w:rFonts w:ascii="Wingdings" w:hAnsi="Wingdings" w:hint="default"/>
+      </w:rPr>
+    </w:lvl>
+    <w:lvl w:ilvl="3" w:tplc="04090001" w:tentative="1">
+      <w:start w:val="1"/>
+      <w:numFmt w:val="bullet"/>
+      <w:lvlText w:val=""/>
+      <w:lvlJc w:val="left"/>
+      <w:pPr>
+        <w:ind w:left="2880" w:hanging="360"/>
+      </w:pPr>
+      <w:rPr>
+        <w:rFonts w:ascii="Symbol" w:hAnsi="Symbol" w:hint="default"/>
+      </w:rPr>
+    </w:lvl>
+    <w:lvl w:ilvl="4" w:tplc="04090003" w:tentative="1">
+      <w:start w:val="1"/>
+      <w:numFmt w:val="bullet"/>
+      <w:lvlText w:val="o"/>
+      <w:lvlJc w:val="left"/>
+      <w:pPr>
+        <w:ind w:left="3600" w:hanging="360"/>
+      </w:pPr>
+      <w:rPr>
+        <w:rFonts w:ascii="Courier New" w:hAnsi="Courier New" w:cs="Courier New" w:hint="default"/>
+      </w:rPr>
+    </w:lvl>
+    <w:lvl w:ilvl="5" w:tplc="04090005" w:tentative="1">
+      <w:start w:val="1"/>
+      <w:numFmt w:val="bullet"/>
+      <w:lvlText w:val=""/>
+      <w:lvlJc w:val="left"/>
+      <w:pPr>
+        <w:ind w:left="4320" w:hanging="360"/>
+      </w:pPr>
+      <w:rPr>
+        <w:rFonts w:ascii="Wingdings" w:hAnsi="Wingdings" w:hint="default"/>
+      </w:rPr>
+    </w:lvl>
+    <w:lvl w:ilvl="6" w:tplc="04090001" w:tentative="1">
+      <w:start w:val="1"/>
+      <w:numFmt w:val="bullet"/>
+      <w:lvlText w:val=""/>
+      <w:lvlJc w:val="left"/>
+      <w:pPr>
+        <w:ind w:left="5040" w:hanging="360"/>
+      </w:pPr>
+      <w:rPr>
+        <w:rFonts w:ascii="Symbol" w:hAnsi="Symbol" w:hint="default"/>
+      </w:rPr>
+    </w:lvl>
+    <w:lvl w:ilvl="7" w:tplc="04090003" w:tentative="1">
+      <w:start w:val="1"/>
+      <w:numFmt w:val="bullet"/>
+      <w:lvlText w:val="o"/>
+      <w:lvlJc w:val="left"/>
+      <w:pPr>
+        <w:ind w:left="5760" w:hanging="360"/>
+      </w:pPr>
+      <w:rPr>
+        <w:rFonts w:ascii="Courier New" w:hAnsi="Courier New" w:cs="Courier New" w:hint="default"/>
+      </w:rPr>
+    </w:lvl>
+    <w:lvl w:ilvl="8" w:tplc="04090005" w:tentative="1">
+      <w:start w:val="1"/>
+      <w:numFmt w:val="bullet"/>
+      <w:lvlText w:val=""/>
+      <w:lvlJc w:val="left"/>
+      <w:pPr>
+        <w:ind w:left="6480" w:hanging="360"/>
+      </w:pPr>
+      <w:rPr>
+        <w:rFonts w:ascii="Wingdings" w:hAnsi="Wingdings" w:hint="default"/>
+      </w:rPr>
+    </w:lvl>
+  </w:abstractNum>
+  <w:abstractNum w:abstractNumId="3" w15:restartNumberingAfterBreak="0">
+    <w:nsid w:val="30DB6CC9"/>
+    <w:multiLevelType w:val="hybridMultilevel"/>
+    <w:tmpl w:val="5ED0CF82"/>
+    <w:lvl w:ilvl="0" w:tplc="04090001">
+      <w:start w:val="1"/>
+      <w:numFmt w:val="bullet"/>
+      <w:lvlText w:val=""/>
+      <w:lvlJc w:val="left"/>
+      <w:pPr>
+        <w:ind w:left="720" w:hanging="360"/>
+      </w:pPr>
+      <w:rPr>
+        <w:rFonts w:ascii="Symbol" w:hAnsi="Symbol" w:hint="default"/>
+      </w:rPr>
+    </w:lvl>
+    <w:lvl w:ilvl="1" w:tplc="04090003" w:tentative="1">
+      <w:start w:val="1"/>
+      <w:numFmt w:val="bullet"/>
+      <w:lvlText w:val="o"/>
+      <w:lvlJc w:val="left"/>
+      <w:pPr>
+        <w:ind w:left="1440" w:hanging="360"/>
+      </w:pPr>
+      <w:rPr>
+        <w:rFonts w:ascii="Courier New" w:hAnsi="Courier New" w:cs="Courier New" w:hint="default"/>
+      </w:rPr>
+    </w:lvl>
+    <w:lvl w:ilvl="2" w:tplc="04090005" w:tentative="1">
+      <w:start w:val="1"/>
+      <w:numFmt w:val="bullet"/>
+      <w:lvlText w:val=""/>
+      <w:lvlJc w:val="left"/>
+      <w:pPr>
+        <w:ind w:left="2160" w:hanging="360"/>
+      </w:pPr>
+      <w:rPr>
+        <w:rFonts w:ascii="Wingdings" w:hAnsi="Wingdings" w:hint="default"/>
+      </w:rPr>
+    </w:lvl>
+    <w:lvl w:ilvl="3" w:tplc="04090001" w:tentative="1">
+      <w:start w:val="1"/>
+      <w:numFmt w:val="bullet"/>
+      <w:lvlText w:val=""/>
+      <w:lvlJc w:val="left"/>
+      <w:pPr>
+        <w:ind w:left="2880" w:hanging="360"/>
+      </w:pPr>
+      <w:rPr>
+        <w:rFonts w:ascii="Symbol" w:hAnsi="Symbol" w:hint="default"/>
+      </w:rPr>
+    </w:lvl>
+    <w:lvl w:ilvl="4" w:tplc="04090003" w:tentative="1">
+      <w:start w:val="1"/>
+      <w:numFmt w:val="bullet"/>
+      <w:lvlText w:val="o"/>
+      <w:lvlJc w:val="left"/>
+      <w:pPr>
+        <w:ind w:left="3600" w:hanging="360"/>
+      </w:pPr>
+      <w:rPr>
+        <w:rFonts w:ascii="Courier New" w:hAnsi="Courier New" w:cs="Courier New" w:hint="default"/>
+      </w:rPr>
+    </w:lvl>
+    <w:lvl w:ilvl="5" w:tplc="04090005" w:tentative="1">
+      <w:start w:val="1"/>
+      <w:numFmt w:val="bullet"/>
+      <w:lvlText w:val=""/>
+      <w:lvlJc w:val="left"/>
+      <w:pPr>
+        <w:ind w:left="4320" w:hanging="360"/>
+      </w:pPr>
+      <w:rPr>
+        <w:rFonts w:ascii="Wingdings" w:hAnsi="Wingdings" w:hint="default"/>
+      </w:rPr>
+    </w:lvl>
+    <w:lvl w:ilvl="6" w:tplc="04090001" w:tentative="1">
+      <w:start w:val="1"/>
+      <w:numFmt w:val="bullet"/>
+      <w:lvlText w:val=""/>
+      <w:lvlJc w:val="left"/>
+      <w:pPr>
+        <w:ind w:left="5040" w:hanging="360"/>
+      </w:pPr>
+      <w:rPr>
+        <w:rFonts w:ascii="Symbol" w:hAnsi="Symbol" w:hint="default"/>
+      </w:rPr>
+    </w:lvl>
+    <w:lvl w:ilvl="7" w:tplc="04090003" w:tentative="1">
+      <w:start w:val="1"/>
+      <w:numFmt w:val="bullet"/>
+      <w:lvlText w:val="o"/>
+      <w:lvlJc w:val="left"/>
+      <w:pPr>
+        <w:ind w:left="5760" w:hanging="360"/>
+      </w:pPr>
+      <w:rPr>
+        <w:rFonts w:ascii="Courier New" w:hAnsi="Courier New" w:cs="Courier New" w:hint="default"/>
+      </w:rPr>
+    </w:lvl>
+    <w:lvl w:ilvl="8" w:tplc="04090005" w:tentative="1">
+      <w:start w:val="1"/>
+      <w:numFmt w:val="bullet"/>
+      <w:lvlText w:val=""/>
+      <w:lvlJc w:val="left"/>
+      <w:pPr>
+        <w:ind w:left="6480" w:hanging="360"/>
+      </w:pPr>
+      <w:rPr>
+        <w:rFonts w:ascii="Wingdings" w:hAnsi="Wingdings" w:hint="default"/>
+      </w:rPr>
+    </w:lvl>
+  </w:abstractNum>
+  <w:abstractNum w:abstractNumId="4" w15:restartNumberingAfterBreak="0">
+    <w:nsid w:val="560077B5"/>
+    <w:multiLevelType w:val="hybridMultilevel"/>
+    <w:tmpl w:val="78FE3A22"/>
+    <w:lvl w:ilvl="0" w:tplc="04090001">
+      <w:start w:val="1"/>
+      <w:numFmt w:val="bullet"/>
+      <w:lvlText w:val=""/>
+      <w:lvlJc w:val="left"/>
+      <w:pPr>
+        <w:ind w:left="720" w:hanging="360"/>
+      </w:pPr>
+      <w:rPr>
+        <w:rFonts w:ascii="Symbol" w:hAnsi="Symbol" w:hint="default"/>
+      </w:rPr>
+    </w:lvl>
+    <w:lvl w:ilvl="1" w:tplc="04090003" w:tentative="1">
+      <w:start w:val="1"/>
+      <w:numFmt w:val="bullet"/>
+      <w:lvlText w:val="o"/>
+      <w:lvlJc w:val="left"/>
+      <w:pPr>
+        <w:ind w:left="1440" w:hanging="360"/>
+      </w:pPr>
+      <w:rPr>
+        <w:rFonts w:ascii="Courier New" w:hAnsi="Courier New" w:cs="Courier New" w:hint="default"/>
+      </w:rPr>
+    </w:lvl>
+    <w:lvl w:ilvl="2" w:tplc="04090005" w:tentative="1">
+      <w:start w:val="1"/>
+      <w:numFmt w:val="bullet"/>
+      <w:lvlText w:val=""/>
+      <w:lvlJc w:val="left"/>
+      <w:pPr>
+        <w:ind w:left="2160" w:hanging="360"/>
+      </w:pPr>
+      <w:rPr>
+        <w:rFonts w:ascii="Wingdings" w:hAnsi="Wingdings" w:hint="default"/>
+      </w:rPr>
+    </w:lvl>
+    <w:lvl w:ilvl="3" w:tplc="04090001" w:tentative="1">
+      <w:start w:val="1"/>
+      <w:numFmt w:val="bullet"/>
+      <w:lvlText w:val=""/>
+      <w:lvlJc w:val="left"/>
+      <w:pPr>
+        <w:ind w:left="2880" w:hanging="360"/>
+      </w:pPr>
+      <w:rPr>
+        <w:rFonts w:ascii="Symbol" w:hAnsi="Symbol" w:hint="default"/>
+      </w:rPr>
+    </w:lvl>
+    <w:lvl w:ilvl="4" w:tplc="04090003" w:tentative="1">
+      <w:start w:val="1"/>
+      <w:numFmt w:val="bullet"/>
+      <w:lvlText w:val="o"/>
+      <w:lvlJc w:val="left"/>
+      <w:pPr>
+        <w:ind w:left="3600" w:hanging="360"/>
+      </w:pPr>
+      <w:rPr>
+        <w:rFonts w:ascii="Courier New" w:hAnsi="Courier New" w:cs="Courier New" w:hint="default"/>
+      </w:rPr>
+    </w:lvl>
+    <w:lvl w:ilvl="5" w:tplc="04090005" w:tentative="1">
+      <w:start w:val="1"/>
+      <w:numFmt w:val="bullet"/>
+      <w:lvlText w:val=""/>
+      <w:lvlJc w:val="left"/>
+      <w:pPr>
+        <w:ind w:left="4320" w:hanging="360"/>
+      </w:pPr>
+      <w:rPr>
+        <w:rFonts w:ascii="Wingdings" w:hAnsi="Wingdings" w:hint="default"/>
+      </w:rPr>
+    </w:lvl>
+    <w:lvl w:ilvl="6" w:tplc="04090001" w:tentative="1">
+      <w:start w:val="1"/>
+      <w:numFmt w:val="bullet"/>
+      <w:lvlText w:val=""/>
+      <w:lvlJc w:val="left"/>
+      <w:pPr>
+        <w:ind w:left="5040" w:hanging="360"/>
+      </w:pPr>
+      <w:rPr>
+        <w:rFonts w:ascii="Symbol" w:hAnsi="Symbol" w:hint="default"/>
+      </w:rPr>
+    </w:lvl>
+    <w:lvl w:ilvl="7" w:tplc="04090003" w:tentative="1">
+      <w:start w:val="1"/>
+      <w:numFmt w:val="bullet"/>
+      <w:lvlText w:val="o"/>
+      <w:lvlJc w:val="left"/>
+      <w:pPr>
+        <w:ind w:left="5760" w:hanging="360"/>
+      </w:pPr>
+      <w:rPr>
+        <w:rFonts w:ascii="Courier New" w:hAnsi="Courier New" w:cs="Courier New" w:hint="default"/>
+      </w:rPr>
+    </w:lvl>
+    <w:lvl w:ilvl="8" w:tplc="04090005" w:tentative="1">
+      <w:start w:val="1"/>
+      <w:numFmt w:val="bullet"/>
+      <w:lvlText w:val=""/>
+      <w:lvlJc w:val="left"/>
+      <w:pPr>
+        <w:ind w:left="6480" w:hanging="360"/>
+      </w:pPr>
+      <w:rPr>
+        <w:rFonts w:ascii="Wingdings" w:hAnsi="Wingdings" w:hint="default"/>
+      </w:rPr>
+    </w:lvl>
+  </w:abstractNum>
   <w:num w:numId="1">
+    <w:abstractNumId w:val="2"/>
+  </w:num>
+  <w:num w:numId="2">
+    <w:abstractNumId w:val="4"/>
+  </w:num>
+  <w:num w:numId="3">
+    <w:abstractNumId w:val="3"/>
+  </w:num>
+  <w:num w:numId="4">
+    <w:abstractNumId w:val="1"/>
+  </w:num>
+  <w:num w:numId="5">
     <w:abstractNumId w:val="0"/>
   </w:num>
 </w:numbering>

</xml_diff>

<commit_message>
created all tasks in report
</commit_message>
<xml_diff>
--- a/documentation/report.docx
+++ b/documentation/report.docx
@@ -3011,12 +3011,14 @@
       <w:r>
         <w:t xml:space="preserve"> returns an </w:t>
       </w:r>
+      <w:proofErr w:type="spellStart"/>
       <w:r>
         <w:rPr>
           <w:b/>
         </w:rPr>
         <w:t>ASTNode</w:t>
       </w:r>
+      <w:proofErr w:type="spellEnd"/>
       <w:r>
         <w:t xml:space="preserve">. We check if the method returned a failed node by checking the </w:t>
       </w:r>
@@ -3029,12 +3031,14 @@
       <w:r>
         <w:t xml:space="preserve"> property of the returned node. If it’s true, then we return a failed node. If it’s false then we add the </w:t>
       </w:r>
+      <w:proofErr w:type="spellStart"/>
       <w:r>
         <w:rPr>
           <w:b/>
         </w:rPr>
         <w:t>ASTNode</w:t>
       </w:r>
+      <w:proofErr w:type="spellEnd"/>
       <w:r>
         <w:t xml:space="preserve"> returned by </w:t>
       </w:r>
@@ -4998,12 +5002,14 @@
       <w:r>
         <w:t xml:space="preserve"> and the </w:t>
       </w:r>
+      <w:proofErr w:type="spellStart"/>
       <w:r>
         <w:rPr>
           <w:b/>
         </w:rPr>
         <w:t>ASTNode</w:t>
       </w:r>
+      <w:proofErr w:type="spellEnd"/>
       <w:r>
         <w:t xml:space="preserve"> of the function declaration in the C++ map </w:t>
       </w:r>
@@ -5156,8 +5162,641 @@
       <w:pPr>
         <w:jc w:val="both"/>
       </w:pPr>
+      <w:r>
+        <w:t xml:space="preserve">The </w:t>
+      </w:r>
+      <w:r>
+        <w:t xml:space="preserve">REPL is also defined as a class in the file </w:t>
+      </w:r>
+      <w:proofErr w:type="spellStart"/>
+      <w:r>
+        <w:rPr>
+          <w:b/>
+        </w:rPr>
+        <w:t>REPL.h</w:t>
+      </w:r>
+      <w:proofErr w:type="spellEnd"/>
+      <w:r>
+        <w:t xml:space="preserve"> which </w:t>
+      </w:r>
+      <w:proofErr w:type="gramStart"/>
+      <w:r>
+        <w:t>is located in</w:t>
+      </w:r>
+      <w:proofErr w:type="gramEnd"/>
+      <w:r>
+        <w:t xml:space="preserve"> the </w:t>
+      </w:r>
+      <w:r>
+        <w:rPr>
+          <w:b/>
+        </w:rPr>
+        <w:t xml:space="preserve">REPL </w:t>
+      </w:r>
+      <w:r>
+        <w:t xml:space="preserve">directory under the </w:t>
+      </w:r>
+      <w:r>
+        <w:rPr>
+          <w:b/>
+        </w:rPr>
+        <w:t>lib</w:t>
+      </w:r>
+      <w:r>
+        <w:t xml:space="preserve"> directory. The REPL class contains the following properties:</w:t>
+      </w:r>
+    </w:p>
+    <w:p>
+      <w:pPr>
+        <w:pStyle w:val="ListParagraph"/>
+        <w:numPr>
+          <w:ilvl w:val="0"/>
+          <w:numId w:val="6"/>
+        </w:numPr>
+        <w:jc w:val="both"/>
+      </w:pPr>
+      <w:proofErr w:type="spellStart"/>
+      <w:r>
+        <w:rPr>
+          <w:b/>
+        </w:rPr>
+        <w:t>inputString</w:t>
+      </w:r>
+      <w:proofErr w:type="spellEnd"/>
+      <w:r>
+        <w:t>: stores a pointer to a string that stores the source code that is being processed as a string</w:t>
+      </w:r>
+    </w:p>
+    <w:p>
+      <w:pPr>
+        <w:pStyle w:val="ListParagraph"/>
+        <w:numPr>
+          <w:ilvl w:val="0"/>
+          <w:numId w:val="6"/>
+        </w:numPr>
+        <w:jc w:val="both"/>
+      </w:pPr>
+      <w:proofErr w:type="spellStart"/>
+      <w:r>
+        <w:rPr>
+          <w:b/>
+        </w:rPr>
+        <w:t>ans</w:t>
+      </w:r>
+      <w:proofErr w:type="spellEnd"/>
+      <w:r>
+        <w:t>:</w:t>
+      </w:r>
+      <w:r>
+        <w:t xml:space="preserve"> stores a pointer to a token that stores the value of the </w:t>
+      </w:r>
+      <w:proofErr w:type="spellStart"/>
+      <w:r>
+        <w:rPr>
+          <w:b/>
+        </w:rPr>
+        <w:t>ans</w:t>
+      </w:r>
+      <w:proofErr w:type="spellEnd"/>
+      <w:r>
+        <w:t xml:space="preserve"> variable</w:t>
+      </w:r>
+    </w:p>
+    <w:p>
+      <w:pPr>
+        <w:pStyle w:val="ListParagraph"/>
+        <w:numPr>
+          <w:ilvl w:val="0"/>
+          <w:numId w:val="6"/>
+        </w:numPr>
+        <w:jc w:val="both"/>
+      </w:pPr>
+      <w:r>
+        <w:rPr>
+          <w:b/>
+        </w:rPr>
+        <w:t>parser</w:t>
+      </w:r>
+      <w:r>
+        <w:t>:</w:t>
+      </w:r>
+      <w:r>
+        <w:t xml:space="preserve"> stores a pointer to a parser</w:t>
+      </w:r>
+    </w:p>
+    <w:p>
+      <w:pPr>
+        <w:pStyle w:val="ListParagraph"/>
+        <w:numPr>
+          <w:ilvl w:val="0"/>
+          <w:numId w:val="6"/>
+        </w:numPr>
+        <w:jc w:val="both"/>
+      </w:pPr>
+      <w:r>
+        <w:rPr>
+          <w:b/>
+        </w:rPr>
+        <w:t>analyzer</w:t>
+      </w:r>
+      <w:r>
+        <w:t>:</w:t>
+      </w:r>
+      <w:r>
+        <w:t xml:space="preserve"> stores a pointer to a semantic analyzer</w:t>
+      </w:r>
+    </w:p>
+    <w:p>
+      <w:pPr>
+        <w:pStyle w:val="ListParagraph"/>
+        <w:numPr>
+          <w:ilvl w:val="0"/>
+          <w:numId w:val="6"/>
+        </w:numPr>
+        <w:jc w:val="both"/>
+      </w:pPr>
+      <w:r>
+        <w:rPr>
+          <w:b/>
+        </w:rPr>
+        <w:t>interpreter</w:t>
+      </w:r>
+      <w:r>
+        <w:t>:</w:t>
+      </w:r>
+      <w:r>
+        <w:t xml:space="preserve"> stores a pointer to an interpreter</w:t>
+      </w:r>
+    </w:p>
+    <w:p>
+      <w:pPr>
+        <w:jc w:val="both"/>
+      </w:pPr>
+      <w:r>
+        <w:t xml:space="preserve">When a REPL is initiated, the REPL constructor initiates an interpreter and a sematic analyzer to be used by the REPL instance. </w:t>
+      </w:r>
+      <w:r>
+        <w:t xml:space="preserve">Every input source code string read by the REPL is read by the </w:t>
+      </w:r>
+      <w:proofErr w:type="spellStart"/>
+      <w:proofErr w:type="gramStart"/>
+      <w:r>
+        <w:rPr>
+          <w:b/>
+        </w:rPr>
+        <w:t>ReadLine</w:t>
+      </w:r>
+      <w:proofErr w:type="spellEnd"/>
+      <w:r>
+        <w:rPr>
+          <w:b/>
+        </w:rPr>
+        <w:t>(</w:t>
+      </w:r>
+      <w:proofErr w:type="gramEnd"/>
+      <w:r>
+        <w:rPr>
+          <w:b/>
+        </w:rPr>
+        <w:t>)</w:t>
+      </w:r>
+      <w:r>
+        <w:t xml:space="preserve"> method. </w:t>
+      </w:r>
+    </w:p>
+    <w:p>
+      <w:pPr>
+        <w:jc w:val="both"/>
+      </w:pPr>
+      <w:r>
+        <w:t xml:space="preserve">The </w:t>
+      </w:r>
+      <w:proofErr w:type="spellStart"/>
+      <w:proofErr w:type="gramStart"/>
+      <w:r>
+        <w:rPr>
+          <w:b/>
+        </w:rPr>
+        <w:t>ReadLine</w:t>
+      </w:r>
+      <w:proofErr w:type="spellEnd"/>
+      <w:r>
+        <w:rPr>
+          <w:b/>
+        </w:rPr>
+        <w:t>(</w:t>
+      </w:r>
+      <w:proofErr w:type="gramEnd"/>
+      <w:r>
+        <w:rPr>
+          <w:b/>
+        </w:rPr>
+        <w:t>)</w:t>
+      </w:r>
+      <w:r>
+        <w:t xml:space="preserve"> method reads a string of source code as input. If the input contains the substring </w:t>
+      </w:r>
+      <w:r>
+        <w:rPr>
+          <w:b/>
+        </w:rPr>
+        <w:t>“#load”</w:t>
+      </w:r>
+      <w:r>
+        <w:t xml:space="preserve">, then it calls the method </w:t>
+      </w:r>
+      <w:proofErr w:type="spellStart"/>
+      <w:proofErr w:type="gramStart"/>
+      <w:r>
+        <w:rPr>
+          <w:b/>
+        </w:rPr>
+        <w:t>LoadProgram</w:t>
+      </w:r>
+      <w:proofErr w:type="spellEnd"/>
+      <w:r>
+        <w:rPr>
+          <w:b/>
+        </w:rPr>
+        <w:t>(</w:t>
+      </w:r>
+      <w:proofErr w:type="gramEnd"/>
+      <w:r>
+        <w:rPr>
+          <w:b/>
+        </w:rPr>
+        <w:t>)</w:t>
+      </w:r>
+      <w:r>
+        <w:t xml:space="preserve"> with the remaining string (the file location). The </w:t>
+      </w:r>
+      <w:proofErr w:type="spellStart"/>
+      <w:proofErr w:type="gramStart"/>
+      <w:r>
+        <w:rPr>
+          <w:b/>
+        </w:rPr>
+        <w:t>LoadProgram</w:t>
+      </w:r>
+      <w:proofErr w:type="spellEnd"/>
+      <w:r>
+        <w:rPr>
+          <w:b/>
+        </w:rPr>
+        <w:t>(</w:t>
+      </w:r>
+      <w:proofErr w:type="gramEnd"/>
+      <w:r>
+        <w:rPr>
+          <w:b/>
+        </w:rPr>
+        <w:t>)</w:t>
+      </w:r>
+      <w:r>
+        <w:t xml:space="preserve"> method creates a new parser with the location of the source code as input to the parser constructor and parses the program. The </w:t>
+      </w:r>
+      <w:proofErr w:type="spellStart"/>
+      <w:r>
+        <w:rPr>
+          <w:b/>
+        </w:rPr>
+        <w:t>ASTNode</w:t>
+      </w:r>
+      <w:proofErr w:type="spellEnd"/>
+      <w:r>
+        <w:t xml:space="preserve"> returned by the parser is then checked to see if it is a failed node or not. If it’s not a failed node, the </w:t>
+      </w:r>
+      <w:proofErr w:type="spellStart"/>
+      <w:r>
+        <w:t>ASTNode</w:t>
+      </w:r>
+      <w:proofErr w:type="spellEnd"/>
+      <w:r>
+        <w:t xml:space="preserve"> is fed to the semantic analyzer to check if the source code is semantically correct. If program is semantically correct, the </w:t>
+      </w:r>
+      <w:proofErr w:type="spellStart"/>
+      <w:r>
+        <w:t>ASTNode</w:t>
+      </w:r>
+      <w:proofErr w:type="spellEnd"/>
+      <w:r>
+        <w:t xml:space="preserve"> is fed to the interpreter and the interpreter updates the reference table accordingly. </w:t>
+      </w:r>
+    </w:p>
+    <w:p>
+      <w:pPr>
+        <w:jc w:val="both"/>
+      </w:pPr>
+      <w:r>
+        <w:t xml:space="preserve">Now, if the </w:t>
+      </w:r>
+      <w:proofErr w:type="spellStart"/>
+      <w:proofErr w:type="gramStart"/>
+      <w:r>
+        <w:rPr>
+          <w:b/>
+        </w:rPr>
+        <w:t>ReadLine</w:t>
+      </w:r>
+      <w:proofErr w:type="spellEnd"/>
+      <w:r>
+        <w:rPr>
+          <w:b/>
+        </w:rPr>
+        <w:t>(</w:t>
+      </w:r>
+      <w:proofErr w:type="gramEnd"/>
+      <w:r>
+        <w:rPr>
+          <w:b/>
+        </w:rPr>
+        <w:t>)</w:t>
+      </w:r>
+      <w:r>
+        <w:t xml:space="preserve"> method doesn’t find a substring </w:t>
+      </w:r>
+      <w:r>
+        <w:rPr>
+          <w:b/>
+        </w:rPr>
+        <w:t>“#load”</w:t>
+      </w:r>
+      <w:r>
+        <w:t>, then it means that the input is a string of source code.</w:t>
+      </w:r>
+      <w:r>
+        <w:t xml:space="preserve"> The method calls the method </w:t>
+      </w:r>
+      <w:proofErr w:type="spellStart"/>
+      <w:proofErr w:type="gramStart"/>
+      <w:r>
+        <w:rPr>
+          <w:b/>
+        </w:rPr>
+        <w:t>ParseInput</w:t>
+      </w:r>
+      <w:proofErr w:type="spellEnd"/>
+      <w:r>
+        <w:rPr>
+          <w:b/>
+        </w:rPr>
+        <w:t>(</w:t>
+      </w:r>
+      <w:proofErr w:type="gramEnd"/>
+      <w:r>
+        <w:rPr>
+          <w:b/>
+        </w:rPr>
+        <w:t>)</w:t>
+      </w:r>
+      <w:r>
+        <w:t xml:space="preserve"> with the input string source code as an argument. The </w:t>
+      </w:r>
+      <w:proofErr w:type="spellStart"/>
+      <w:proofErr w:type="gramStart"/>
+      <w:r>
+        <w:rPr>
+          <w:b/>
+        </w:rPr>
+        <w:t>ParseInput</w:t>
+      </w:r>
+      <w:proofErr w:type="spellEnd"/>
+      <w:r>
+        <w:rPr>
+          <w:b/>
+        </w:rPr>
+        <w:t>(</w:t>
+      </w:r>
+      <w:proofErr w:type="gramEnd"/>
+      <w:r>
+        <w:rPr>
+          <w:b/>
+        </w:rPr>
+        <w:t>)</w:t>
+      </w:r>
+      <w:r>
+        <w:t xml:space="preserve"> method creates a new parser by calling the parser constructor with the input string and the parser returns an </w:t>
+      </w:r>
+      <w:proofErr w:type="spellStart"/>
+      <w:r>
+        <w:t>ASTNode</w:t>
+      </w:r>
+      <w:proofErr w:type="spellEnd"/>
+      <w:r>
+        <w:t xml:space="preserve">. The </w:t>
+      </w:r>
+      <w:proofErr w:type="spellStart"/>
+      <w:r>
+        <w:t>ASTNode</w:t>
+      </w:r>
+      <w:proofErr w:type="spellEnd"/>
+      <w:r>
+        <w:t xml:space="preserve"> is checked for failure. </w:t>
+      </w:r>
+    </w:p>
+    <w:p>
+      <w:pPr>
+        <w:jc w:val="both"/>
+      </w:pPr>
+      <w:r>
+        <w:t xml:space="preserve">If the node failed, then it means the string doesn’t contain a statement and probably contains an expression. So, the previously created parser is deleted, and a new parser is created again by calling the parser constructor with the input string. Now, instead of calling the </w:t>
+      </w:r>
+      <w:proofErr w:type="spellStart"/>
+      <w:proofErr w:type="gramStart"/>
+      <w:r>
+        <w:rPr>
+          <w:b/>
+        </w:rPr>
+        <w:t>ParseProgram</w:t>
+      </w:r>
+      <w:proofErr w:type="spellEnd"/>
+      <w:r>
+        <w:rPr>
+          <w:b/>
+        </w:rPr>
+        <w:t>(</w:t>
+      </w:r>
+      <w:proofErr w:type="gramEnd"/>
+      <w:r>
+        <w:rPr>
+          <w:b/>
+        </w:rPr>
+        <w:t>)</w:t>
+      </w:r>
+      <w:r>
+        <w:t xml:space="preserve"> method of the parser, instead we call the </w:t>
+      </w:r>
+      <w:proofErr w:type="spellStart"/>
+      <w:r>
+        <w:rPr>
+          <w:b/>
+        </w:rPr>
+        <w:t>ParseExpression</w:t>
+      </w:r>
+      <w:proofErr w:type="spellEnd"/>
+      <w:r>
+        <w:rPr>
+          <w:b/>
+        </w:rPr>
+        <w:t>()</w:t>
+      </w:r>
+      <w:r>
+        <w:t xml:space="preserve"> method of the parser to parse the expression and the method returns the </w:t>
+      </w:r>
+      <w:proofErr w:type="spellStart"/>
+      <w:r>
+        <w:t>ASTNode</w:t>
+      </w:r>
+      <w:proofErr w:type="spellEnd"/>
+      <w:r>
+        <w:t xml:space="preserve"> of the expression. </w:t>
+      </w:r>
+    </w:p>
+    <w:p>
+      <w:pPr>
+        <w:jc w:val="both"/>
+      </w:pPr>
+      <w:r>
+        <w:t xml:space="preserve">We then check if the expression is semantically correct by calling the </w:t>
+      </w:r>
+      <w:proofErr w:type="spellStart"/>
+      <w:proofErr w:type="gramStart"/>
+      <w:r>
+        <w:rPr>
+          <w:b/>
+        </w:rPr>
+        <w:t>AnalyzeExpression</w:t>
+      </w:r>
+      <w:proofErr w:type="spellEnd"/>
+      <w:r>
+        <w:rPr>
+          <w:b/>
+        </w:rPr>
+        <w:t>(</w:t>
+      </w:r>
+      <w:proofErr w:type="gramEnd"/>
+      <w:r>
+        <w:rPr>
+          <w:b/>
+        </w:rPr>
+        <w:t>)</w:t>
+      </w:r>
+      <w:r>
+        <w:t xml:space="preserve"> method of the semantic analyzer. If the expression is semantically correct, we call the </w:t>
+      </w:r>
+      <w:proofErr w:type="spellStart"/>
+      <w:proofErr w:type="gramStart"/>
+      <w:r>
+        <w:rPr>
+          <w:b/>
+        </w:rPr>
+        <w:t>InterpretExpression</w:t>
+      </w:r>
+      <w:proofErr w:type="spellEnd"/>
+      <w:r>
+        <w:rPr>
+          <w:b/>
+        </w:rPr>
+        <w:t>(</w:t>
+      </w:r>
+      <w:proofErr w:type="gramEnd"/>
+      <w:r>
+        <w:rPr>
+          <w:b/>
+        </w:rPr>
+        <w:t>)</w:t>
+      </w:r>
+      <w:r>
+        <w:t xml:space="preserve"> method of the interpreter and interpret the expression. The string returned by the interpreter is assigned to the </w:t>
+      </w:r>
+      <w:proofErr w:type="spellStart"/>
+      <w:r>
+        <w:rPr>
+          <w:b/>
+        </w:rPr>
+        <w:t>ans</w:t>
+      </w:r>
+      <w:proofErr w:type="spellEnd"/>
+      <w:r>
+        <w:t xml:space="preserve"> token and displayed to the user.</w:t>
+      </w:r>
+    </w:p>
+    <w:p>
+      <w:pPr>
+        <w:jc w:val="both"/>
+      </w:pPr>
+      <w:r>
+        <w:lastRenderedPageBreak/>
+        <w:t xml:space="preserve">If the </w:t>
+      </w:r>
+      <w:proofErr w:type="spellStart"/>
+      <w:r>
+        <w:t>ASTNode</w:t>
+      </w:r>
+      <w:proofErr w:type="spellEnd"/>
+      <w:r>
+        <w:t xml:space="preserve"> checked by the parser didn’t fail, then it means that the inputted string is a statement. We call the </w:t>
+      </w:r>
+      <w:proofErr w:type="spellStart"/>
+      <w:proofErr w:type="gramStart"/>
+      <w:r>
+        <w:rPr>
+          <w:b/>
+        </w:rPr>
+        <w:t>checkStatament</w:t>
+      </w:r>
+      <w:proofErr w:type="spellEnd"/>
+      <w:r>
+        <w:rPr>
+          <w:b/>
+        </w:rPr>
+        <w:t>(</w:t>
+      </w:r>
+      <w:proofErr w:type="gramEnd"/>
+      <w:r>
+        <w:rPr>
+          <w:b/>
+        </w:rPr>
+        <w:t>)</w:t>
+      </w:r>
+      <w:r>
+        <w:t xml:space="preserve"> method of the semantic analyzer to check if the statement is semantically correct. If it is, we interpret the statement and assig</w:t>
+      </w:r>
+      <w:r>
+        <w:t xml:space="preserve">n the string returned by the interpreter to the </w:t>
+      </w:r>
+      <w:proofErr w:type="spellStart"/>
+      <w:r>
+        <w:rPr>
+          <w:b/>
+        </w:rPr>
+        <w:t>ans</w:t>
+      </w:r>
+      <w:proofErr w:type="spellEnd"/>
+      <w:r>
+        <w:t xml:space="preserve"> token.</w:t>
+      </w:r>
+    </w:p>
+    <w:p>
+      <w:pPr>
+        <w:jc w:val="both"/>
+      </w:pPr>
+      <w:r>
+        <w:t xml:space="preserve">It’s important to note that the parser is the only instance that is changed with different inputs. The interpreter and analyzer stay the same and are simply updated with new input strings. With each update, the interpreter updates the </w:t>
+      </w:r>
+      <w:proofErr w:type="spellStart"/>
+      <w:r>
+        <w:t>ReferenceTable</w:t>
+      </w:r>
+      <w:proofErr w:type="spellEnd"/>
+      <w:r>
+        <w:t xml:space="preserve"> and the semantic analyzer updates the SymbolTable.</w:t>
+      </w:r>
       <w:bookmarkStart w:id="0" w:name="_GoBack"/>
       <w:bookmarkEnd w:id="0"/>
+      <w:r>
+        <w:t xml:space="preserve"> </w:t>
+      </w:r>
     </w:p>
     <w:sectPr>
       <w:pgSz w:w="12240" w:h="15840"/>
@@ -5626,9 +6265,9 @@
     </w:lvl>
   </w:abstractNum>
   <w:abstractNum w:abstractNumId="4" w15:restartNumberingAfterBreak="0">
-    <w:nsid w:val="560077B5"/>
+    <w:nsid w:val="54AD2945"/>
     <w:multiLevelType w:val="hybridMultilevel"/>
-    <w:tmpl w:val="78FE3A22"/>
+    <w:tmpl w:val="F6B41B52"/>
     <w:lvl w:ilvl="0" w:tplc="04090001">
       <w:start w:val="1"/>
       <w:numFmt w:val="bullet"/>
@@ -5738,11 +6377,124 @@
       </w:rPr>
     </w:lvl>
   </w:abstractNum>
+  <w:abstractNum w:abstractNumId="5" w15:restartNumberingAfterBreak="0">
+    <w:nsid w:val="560077B5"/>
+    <w:multiLevelType w:val="hybridMultilevel"/>
+    <w:tmpl w:val="78FE3A22"/>
+    <w:lvl w:ilvl="0" w:tplc="04090001">
+      <w:start w:val="1"/>
+      <w:numFmt w:val="bullet"/>
+      <w:lvlText w:val=""/>
+      <w:lvlJc w:val="left"/>
+      <w:pPr>
+        <w:ind w:left="720" w:hanging="360"/>
+      </w:pPr>
+      <w:rPr>
+        <w:rFonts w:ascii="Symbol" w:hAnsi="Symbol" w:hint="default"/>
+      </w:rPr>
+    </w:lvl>
+    <w:lvl w:ilvl="1" w:tplc="04090003" w:tentative="1">
+      <w:start w:val="1"/>
+      <w:numFmt w:val="bullet"/>
+      <w:lvlText w:val="o"/>
+      <w:lvlJc w:val="left"/>
+      <w:pPr>
+        <w:ind w:left="1440" w:hanging="360"/>
+      </w:pPr>
+      <w:rPr>
+        <w:rFonts w:ascii="Courier New" w:hAnsi="Courier New" w:cs="Courier New" w:hint="default"/>
+      </w:rPr>
+    </w:lvl>
+    <w:lvl w:ilvl="2" w:tplc="04090005" w:tentative="1">
+      <w:start w:val="1"/>
+      <w:numFmt w:val="bullet"/>
+      <w:lvlText w:val=""/>
+      <w:lvlJc w:val="left"/>
+      <w:pPr>
+        <w:ind w:left="2160" w:hanging="360"/>
+      </w:pPr>
+      <w:rPr>
+        <w:rFonts w:ascii="Wingdings" w:hAnsi="Wingdings" w:hint="default"/>
+      </w:rPr>
+    </w:lvl>
+    <w:lvl w:ilvl="3" w:tplc="04090001" w:tentative="1">
+      <w:start w:val="1"/>
+      <w:numFmt w:val="bullet"/>
+      <w:lvlText w:val=""/>
+      <w:lvlJc w:val="left"/>
+      <w:pPr>
+        <w:ind w:left="2880" w:hanging="360"/>
+      </w:pPr>
+      <w:rPr>
+        <w:rFonts w:ascii="Symbol" w:hAnsi="Symbol" w:hint="default"/>
+      </w:rPr>
+    </w:lvl>
+    <w:lvl w:ilvl="4" w:tplc="04090003" w:tentative="1">
+      <w:start w:val="1"/>
+      <w:numFmt w:val="bullet"/>
+      <w:lvlText w:val="o"/>
+      <w:lvlJc w:val="left"/>
+      <w:pPr>
+        <w:ind w:left="3600" w:hanging="360"/>
+      </w:pPr>
+      <w:rPr>
+        <w:rFonts w:ascii="Courier New" w:hAnsi="Courier New" w:cs="Courier New" w:hint="default"/>
+      </w:rPr>
+    </w:lvl>
+    <w:lvl w:ilvl="5" w:tplc="04090005" w:tentative="1">
+      <w:start w:val="1"/>
+      <w:numFmt w:val="bullet"/>
+      <w:lvlText w:val=""/>
+      <w:lvlJc w:val="left"/>
+      <w:pPr>
+        <w:ind w:left="4320" w:hanging="360"/>
+      </w:pPr>
+      <w:rPr>
+        <w:rFonts w:ascii="Wingdings" w:hAnsi="Wingdings" w:hint="default"/>
+      </w:rPr>
+    </w:lvl>
+    <w:lvl w:ilvl="6" w:tplc="04090001" w:tentative="1">
+      <w:start w:val="1"/>
+      <w:numFmt w:val="bullet"/>
+      <w:lvlText w:val=""/>
+      <w:lvlJc w:val="left"/>
+      <w:pPr>
+        <w:ind w:left="5040" w:hanging="360"/>
+      </w:pPr>
+      <w:rPr>
+        <w:rFonts w:ascii="Symbol" w:hAnsi="Symbol" w:hint="default"/>
+      </w:rPr>
+    </w:lvl>
+    <w:lvl w:ilvl="7" w:tplc="04090003" w:tentative="1">
+      <w:start w:val="1"/>
+      <w:numFmt w:val="bullet"/>
+      <w:lvlText w:val="o"/>
+      <w:lvlJc w:val="left"/>
+      <w:pPr>
+        <w:ind w:left="5760" w:hanging="360"/>
+      </w:pPr>
+      <w:rPr>
+        <w:rFonts w:ascii="Courier New" w:hAnsi="Courier New" w:cs="Courier New" w:hint="default"/>
+      </w:rPr>
+    </w:lvl>
+    <w:lvl w:ilvl="8" w:tplc="04090005" w:tentative="1">
+      <w:start w:val="1"/>
+      <w:numFmt w:val="bullet"/>
+      <w:lvlText w:val=""/>
+      <w:lvlJc w:val="left"/>
+      <w:pPr>
+        <w:ind w:left="6480" w:hanging="360"/>
+      </w:pPr>
+      <w:rPr>
+        <w:rFonts w:ascii="Wingdings" w:hAnsi="Wingdings" w:hint="default"/>
+      </w:rPr>
+    </w:lvl>
+  </w:abstractNum>
   <w:num w:numId="1">
     <w:abstractNumId w:val="2"/>
   </w:num>
   <w:num w:numId="2">
-    <w:abstractNumId w:val="4"/>
+    <w:abstractNumId w:val="5"/>
   </w:num>
   <w:num w:numId="3">
     <w:abstractNumId w:val="3"/>
@@ -5752,6 +6504,9 @@
   </w:num>
   <w:num w:numId="5">
     <w:abstractNumId w:val="0"/>
+  </w:num>
+  <w:num w:numId="6">
+    <w:abstractNumId w:val="4"/>
   </w:num>
 </w:numbering>
 </file>

</xml_diff>